<commit_message>
all codes from 18th
</commit_message>
<xml_diff>
--- a/pragathi 27May.docx
+++ b/pragathi 27May.docx
@@ -460,6 +460,15 @@
                 <w:szCs w:val="24"/>
               </w:rPr>
             </w:pPr>
+            <w:r>
+              <w:rPr>
+                <w:rFonts w:ascii="Times New Roman" w:hAnsi="Times New Roman" w:cs="Times New Roman"/>
+                <w:b/>
+                <w:sz w:val="24"/>
+                <w:szCs w:val="24"/>
+              </w:rPr>
+              <w:t>28</w:t>
+            </w:r>
           </w:p>
         </w:tc>
       </w:tr>
@@ -752,32 +761,16 @@
                 <w:sz w:val="24"/>
                 <w:szCs w:val="24"/>
               </w:rPr>
-              <w:t xml:space="preserve">  1</w:t>
-            </w:r>
-            <w:r>
-              <w:rPr>
-                <w:rFonts w:ascii="Times New Roman" w:hAnsi="Times New Roman" w:cs="Times New Roman"/>
-                <w:b/>
-                <w:sz w:val="24"/>
-                <w:szCs w:val="24"/>
-              </w:rPr>
-              <w:t>)</w:t>
-            </w:r>
-            <w:r>
-              <w:rPr>
-                <w:rFonts w:ascii="Arial" w:hAnsi="Arial" w:cs="Arial"/>
-                <w:sz w:val="27"/>
-                <w:szCs w:val="27"/>
-              </w:rPr>
-              <w:t xml:space="preserve"> </w:t>
-            </w:r>
-            <w:r>
-              <w:rPr>
-                <w:rFonts w:ascii="Arial" w:eastAsia="Times New Roman" w:hAnsi="Arial" w:cs="Arial"/>
-                <w:sz w:val="24"/>
-                <w:szCs w:val="24"/>
-              </w:rPr>
-              <w:t>finding frequency of each character in a string and to print even and odd for series.  2) java program</w:t>
+              <w:t xml:space="preserve">  </w:t>
+            </w:r>
+            <w:r>
+              <w:rPr>
+                <w:rFonts w:ascii="Times New Roman" w:hAnsi="Times New Roman" w:cs="Times New Roman"/>
+                <w:b/>
+                <w:sz w:val="24"/>
+                <w:szCs w:val="24"/>
+              </w:rPr>
+              <w:t>Micro and array update</w:t>
             </w:r>
           </w:p>
           <w:p>
@@ -1235,9 +1228,9 @@
           <w:noProof/>
         </w:rPr>
         <w:drawing>
-          <wp:inline distT="0" distB="0" distL="0" distR="0" wp14:anchorId="02168A13" wp14:editId="424C8A29">
-            <wp:extent cx="6400800" cy="4344670"/>
-            <wp:effectExtent l="0" t="0" r="0" b="0"/>
+          <wp:inline distT="0" distB="0" distL="0" distR="0" wp14:anchorId="4905C518" wp14:editId="60DF7CD7">
+            <wp:extent cx="6400800" cy="3598545"/>
+            <wp:effectExtent l="0" t="0" r="0" b="1905"/>
             <wp:docPr id="1" name="Picture 1"/>
             <wp:cNvGraphicFramePr>
               <a:graphicFrameLocks xmlns:a="http://schemas.openxmlformats.org/drawingml/2006/main" noChangeAspect="1"/>
@@ -1258,7 +1251,7 @@
                   <pic:spPr>
                     <a:xfrm>
                       <a:off x="0" y="0"/>
-                      <a:ext cx="6400800" cy="4344670"/>
+                      <a:ext cx="6400800" cy="3598545"/>
                     </a:xfrm>
                     <a:prstGeom prst="rect">
                       <a:avLst/>
@@ -1307,6 +1300,55 @@
       </w:pPr>
       <w:r>
         <w:rPr>
+          <w:noProof/>
+        </w:rPr>
+        <w:drawing>
+          <wp:inline distT="0" distB="0" distL="0" distR="0" wp14:anchorId="351482D0" wp14:editId="48DAE849">
+            <wp:extent cx="5514975" cy="1747516"/>
+            <wp:effectExtent l="0" t="0" r="0" b="5715"/>
+            <wp:docPr id="3" name="Picture 3"/>
+            <wp:cNvGraphicFramePr>
+              <a:graphicFrameLocks xmlns:a="http://schemas.openxmlformats.org/drawingml/2006/main" noChangeAspect="1"/>
+            </wp:cNvGraphicFramePr>
+            <a:graphic xmlns:a="http://schemas.openxmlformats.org/drawingml/2006/main">
+              <a:graphicData uri="http://schemas.openxmlformats.org/drawingml/2006/picture">
+                <pic:pic xmlns:pic="http://schemas.openxmlformats.org/drawingml/2006/picture">
+                  <pic:nvPicPr>
+                    <pic:cNvPr id="1" name=""/>
+                    <pic:cNvPicPr/>
+                  </pic:nvPicPr>
+                  <pic:blipFill>
+                    <a:blip r:embed="rId5"/>
+                    <a:stretch>
+                      <a:fillRect/>
+                    </a:stretch>
+                  </pic:blipFill>
+                  <pic:spPr>
+                    <a:xfrm>
+                      <a:off x="0" y="0"/>
+                      <a:ext cx="5542167" cy="1756132"/>
+                    </a:xfrm>
+                    <a:prstGeom prst="rect">
+                      <a:avLst/>
+                    </a:prstGeom>
+                  </pic:spPr>
+                </pic:pic>
+              </a:graphicData>
+            </a:graphic>
+          </wp:inline>
+        </w:drawing>
+      </w:r>
+    </w:p>
+    <w:p>
+      <w:pPr>
+        <w:rPr>
+          <w:rFonts w:ascii="Arial Black" w:hAnsi="Arial Black"/>
+          <w:sz w:val="24"/>
+          <w:szCs w:val="24"/>
+        </w:rPr>
+      </w:pPr>
+      <w:r>
+        <w:rPr>
           <w:rFonts w:ascii="Arial Black" w:hAnsi="Arial Black"/>
           <w:sz w:val="24"/>
           <w:szCs w:val="24"/>
@@ -1331,6 +1373,4266 @@
         <w:lastRenderedPageBreak/>
         <w:t>Online coding</w:t>
       </w:r>
+    </w:p>
+    <w:tbl>
+      <w:tblPr>
+        <w:tblW w:w="0" w:type="auto"/>
+        <w:shd w:val="clear" w:color="auto" w:fill="FFFFFF"/>
+        <w:tblCellMar>
+          <w:top w:w="15" w:type="dxa"/>
+          <w:left w:w="15" w:type="dxa"/>
+          <w:bottom w:w="15" w:type="dxa"/>
+          <w:right w:w="15" w:type="dxa"/>
+        </w:tblCellMar>
+        <w:tblLook w:val="04A0" w:firstRow="1" w:lastRow="0" w:firstColumn="1" w:lastColumn="0" w:noHBand="0" w:noVBand="1"/>
+      </w:tblPr>
+      <w:tblGrid>
+        <w:gridCol w:w="1488"/>
+        <w:gridCol w:w="6436"/>
+      </w:tblGrid>
+      <w:tr>
+        <w:trPr>
+          <w:gridAfter w:val="1"/>
+        </w:trPr>
+        <w:tc>
+          <w:tcPr>
+            <w:tcW w:w="0" w:type="auto"/>
+            <w:shd w:val="clear" w:color="auto" w:fill="FFFFFF"/>
+            <w:tcMar>
+              <w:top w:w="0" w:type="dxa"/>
+              <w:left w:w="150" w:type="dxa"/>
+              <w:bottom w:w="0" w:type="dxa"/>
+              <w:right w:w="150" w:type="dxa"/>
+            </w:tcMar>
+            <w:hideMark/>
+          </w:tcPr>
+          <w:p>
+            <w:pPr>
+              <w:spacing w:after="0" w:line="300" w:lineRule="atLeast"/>
+              <w:rPr>
+                <w:rFonts w:ascii="Consolas" w:eastAsia="Times New Roman" w:hAnsi="Consolas" w:cs="Segoe UI"/>
+                <w:color w:val="24292E"/>
+                <w:sz w:val="18"/>
+                <w:szCs w:val="18"/>
+              </w:rPr>
+            </w:pPr>
+            <w:r>
+              <w:rPr>
+                <w:rFonts w:ascii="Consolas" w:eastAsia="Times New Roman" w:hAnsi="Consolas" w:cs="Segoe UI"/>
+                <w:color w:val="24292E"/>
+                <w:sz w:val="18"/>
+                <w:szCs w:val="18"/>
+              </w:rPr>
+              <w:t xml:space="preserve">import </w:t>
+            </w:r>
+            <w:proofErr w:type="spellStart"/>
+            <w:r>
+              <w:rPr>
+                <w:rFonts w:ascii="Consolas" w:eastAsia="Times New Roman" w:hAnsi="Consolas" w:cs="Segoe UI"/>
+                <w:color w:val="24292E"/>
+                <w:sz w:val="18"/>
+                <w:szCs w:val="18"/>
+              </w:rPr>
+              <w:t>java.util</w:t>
+            </w:r>
+            <w:proofErr w:type="spellEnd"/>
+            <w:r>
+              <w:rPr>
+                <w:rFonts w:ascii="Consolas" w:eastAsia="Times New Roman" w:hAnsi="Consolas" w:cs="Segoe UI"/>
+                <w:color w:val="24292E"/>
+                <w:sz w:val="18"/>
+                <w:szCs w:val="18"/>
+              </w:rPr>
+              <w:t>.*;</w:t>
+            </w:r>
+          </w:p>
+        </w:tc>
+      </w:tr>
+      <w:tr>
+        <w:tc>
+          <w:tcPr>
+            <w:tcW w:w="750" w:type="dxa"/>
+            <w:shd w:val="clear" w:color="auto" w:fill="FFFFFF"/>
+            <w:noWrap/>
+            <w:tcMar>
+              <w:top w:w="0" w:type="dxa"/>
+              <w:left w:w="150" w:type="dxa"/>
+              <w:bottom w:w="0" w:type="dxa"/>
+              <w:right w:w="150" w:type="dxa"/>
+            </w:tcMar>
+            <w:hideMark/>
+          </w:tcPr>
+          <w:p>
+            <w:pPr>
+              <w:spacing w:after="0" w:line="300" w:lineRule="atLeast"/>
+              <w:rPr>
+                <w:rFonts w:ascii="Consolas" w:eastAsia="Times New Roman" w:hAnsi="Consolas" w:cs="Segoe UI"/>
+                <w:color w:val="24292E"/>
+                <w:sz w:val="18"/>
+                <w:szCs w:val="18"/>
+              </w:rPr>
+            </w:pPr>
+          </w:p>
+        </w:tc>
+        <w:tc>
+          <w:tcPr>
+            <w:tcW w:w="0" w:type="auto"/>
+            <w:shd w:val="clear" w:color="auto" w:fill="FFFFFF"/>
+            <w:tcMar>
+              <w:top w:w="0" w:type="dxa"/>
+              <w:left w:w="150" w:type="dxa"/>
+              <w:bottom w:w="0" w:type="dxa"/>
+              <w:right w:w="150" w:type="dxa"/>
+            </w:tcMar>
+            <w:hideMark/>
+          </w:tcPr>
+          <w:p>
+            <w:pPr>
+              <w:spacing w:after="0" w:line="300" w:lineRule="atLeast"/>
+              <w:rPr>
+                <w:rFonts w:ascii="Consolas" w:eastAsia="Times New Roman" w:hAnsi="Consolas" w:cs="Segoe UI"/>
+                <w:color w:val="24292E"/>
+                <w:sz w:val="18"/>
+                <w:szCs w:val="18"/>
+              </w:rPr>
+            </w:pPr>
+          </w:p>
+          <w:p>
+            <w:pPr>
+              <w:spacing w:after="0" w:line="300" w:lineRule="atLeast"/>
+              <w:jc w:val="right"/>
+              <w:rPr>
+                <w:rFonts w:ascii="Times New Roman" w:eastAsia="Times New Roman" w:hAnsi="Times New Roman" w:cs="Times New Roman"/>
+                <w:sz w:val="20"/>
+                <w:szCs w:val="20"/>
+              </w:rPr>
+            </w:pPr>
+          </w:p>
+        </w:tc>
+      </w:tr>
+      <w:tr>
+        <w:tc>
+          <w:tcPr>
+            <w:tcW w:w="750" w:type="dxa"/>
+            <w:shd w:val="clear" w:color="auto" w:fill="FFFFFF"/>
+            <w:noWrap/>
+            <w:tcMar>
+              <w:top w:w="0" w:type="dxa"/>
+              <w:left w:w="150" w:type="dxa"/>
+              <w:bottom w:w="0" w:type="dxa"/>
+              <w:right w:w="150" w:type="dxa"/>
+            </w:tcMar>
+            <w:hideMark/>
+          </w:tcPr>
+          <w:p>
+            <w:pPr>
+              <w:spacing w:after="0" w:line="300" w:lineRule="atLeast"/>
+              <w:rPr>
+                <w:rFonts w:ascii="Times New Roman" w:eastAsia="Times New Roman" w:hAnsi="Times New Roman" w:cs="Times New Roman"/>
+                <w:sz w:val="20"/>
+                <w:szCs w:val="20"/>
+              </w:rPr>
+            </w:pPr>
+          </w:p>
+        </w:tc>
+        <w:tc>
+          <w:tcPr>
+            <w:tcW w:w="0" w:type="auto"/>
+            <w:shd w:val="clear" w:color="auto" w:fill="FFFFFF"/>
+            <w:tcMar>
+              <w:top w:w="0" w:type="dxa"/>
+              <w:left w:w="150" w:type="dxa"/>
+              <w:bottom w:w="0" w:type="dxa"/>
+              <w:right w:w="150" w:type="dxa"/>
+            </w:tcMar>
+            <w:hideMark/>
+          </w:tcPr>
+          <w:p>
+            <w:pPr>
+              <w:spacing w:after="0" w:line="300" w:lineRule="atLeast"/>
+              <w:rPr>
+                <w:rFonts w:ascii="Consolas" w:eastAsia="Times New Roman" w:hAnsi="Consolas" w:cs="Segoe UI"/>
+                <w:color w:val="24292E"/>
+                <w:sz w:val="18"/>
+                <w:szCs w:val="18"/>
+              </w:rPr>
+            </w:pPr>
+            <w:r>
+              <w:rPr>
+                <w:rFonts w:ascii="Consolas" w:eastAsia="Times New Roman" w:hAnsi="Consolas" w:cs="Segoe UI"/>
+                <w:color w:val="24292E"/>
+                <w:sz w:val="18"/>
+                <w:szCs w:val="18"/>
+              </w:rPr>
+              <w:t xml:space="preserve"> </w:t>
+            </w:r>
+          </w:p>
+        </w:tc>
+      </w:tr>
+      <w:tr>
+        <w:tc>
+          <w:tcPr>
+            <w:tcW w:w="750" w:type="dxa"/>
+            <w:shd w:val="clear" w:color="auto" w:fill="FFFFFF"/>
+            <w:noWrap/>
+            <w:tcMar>
+              <w:top w:w="0" w:type="dxa"/>
+              <w:left w:w="150" w:type="dxa"/>
+              <w:bottom w:w="0" w:type="dxa"/>
+              <w:right w:w="150" w:type="dxa"/>
+            </w:tcMar>
+            <w:hideMark/>
+          </w:tcPr>
+          <w:p>
+            <w:pPr>
+              <w:spacing w:after="0" w:line="300" w:lineRule="atLeast"/>
+              <w:rPr>
+                <w:rFonts w:ascii="Consolas" w:eastAsia="Times New Roman" w:hAnsi="Consolas" w:cs="Segoe UI"/>
+                <w:color w:val="24292E"/>
+                <w:sz w:val="18"/>
+                <w:szCs w:val="18"/>
+              </w:rPr>
+            </w:pPr>
+          </w:p>
+        </w:tc>
+        <w:tc>
+          <w:tcPr>
+            <w:tcW w:w="0" w:type="auto"/>
+            <w:shd w:val="clear" w:color="auto" w:fill="FFFFFF"/>
+            <w:tcMar>
+              <w:top w:w="0" w:type="dxa"/>
+              <w:left w:w="150" w:type="dxa"/>
+              <w:bottom w:w="0" w:type="dxa"/>
+              <w:right w:w="150" w:type="dxa"/>
+            </w:tcMar>
+            <w:hideMark/>
+          </w:tcPr>
+          <w:p>
+            <w:pPr>
+              <w:spacing w:after="0" w:line="300" w:lineRule="atLeast"/>
+              <w:rPr>
+                <w:rFonts w:ascii="Consolas" w:eastAsia="Times New Roman" w:hAnsi="Consolas" w:cs="Segoe UI"/>
+                <w:color w:val="24292E"/>
+                <w:sz w:val="18"/>
+                <w:szCs w:val="18"/>
+              </w:rPr>
+            </w:pPr>
+          </w:p>
+          <w:p>
+            <w:pPr>
+              <w:spacing w:after="0" w:line="300" w:lineRule="atLeast"/>
+              <w:jc w:val="right"/>
+              <w:rPr>
+                <w:rFonts w:ascii="Times New Roman" w:eastAsia="Times New Roman" w:hAnsi="Times New Roman" w:cs="Times New Roman"/>
+                <w:sz w:val="20"/>
+                <w:szCs w:val="20"/>
+              </w:rPr>
+            </w:pPr>
+          </w:p>
+        </w:tc>
+      </w:tr>
+      <w:tr>
+        <w:tc>
+          <w:tcPr>
+            <w:tcW w:w="750" w:type="dxa"/>
+            <w:shd w:val="clear" w:color="auto" w:fill="FFFFFF"/>
+            <w:noWrap/>
+            <w:tcMar>
+              <w:top w:w="0" w:type="dxa"/>
+              <w:left w:w="150" w:type="dxa"/>
+              <w:bottom w:w="0" w:type="dxa"/>
+              <w:right w:w="150" w:type="dxa"/>
+            </w:tcMar>
+            <w:hideMark/>
+          </w:tcPr>
+          <w:p>
+            <w:pPr>
+              <w:spacing w:after="0" w:line="300" w:lineRule="atLeast"/>
+              <w:rPr>
+                <w:rFonts w:ascii="Times New Roman" w:eastAsia="Times New Roman" w:hAnsi="Times New Roman" w:cs="Times New Roman"/>
+                <w:sz w:val="20"/>
+                <w:szCs w:val="20"/>
+              </w:rPr>
+            </w:pPr>
+          </w:p>
+        </w:tc>
+        <w:tc>
+          <w:tcPr>
+            <w:tcW w:w="0" w:type="auto"/>
+            <w:shd w:val="clear" w:color="auto" w:fill="FFFFFF"/>
+            <w:tcMar>
+              <w:top w:w="0" w:type="dxa"/>
+              <w:left w:w="150" w:type="dxa"/>
+              <w:bottom w:w="0" w:type="dxa"/>
+              <w:right w:w="150" w:type="dxa"/>
+            </w:tcMar>
+            <w:hideMark/>
+          </w:tcPr>
+          <w:p>
+            <w:pPr>
+              <w:spacing w:after="0" w:line="300" w:lineRule="atLeast"/>
+              <w:rPr>
+                <w:rFonts w:ascii="Consolas" w:eastAsia="Times New Roman" w:hAnsi="Consolas" w:cs="Segoe UI"/>
+                <w:color w:val="24292E"/>
+                <w:sz w:val="18"/>
+                <w:szCs w:val="18"/>
+              </w:rPr>
+            </w:pPr>
+            <w:r>
+              <w:rPr>
+                <w:rFonts w:ascii="Consolas" w:eastAsia="Times New Roman" w:hAnsi="Consolas" w:cs="Segoe UI"/>
+                <w:color w:val="24292E"/>
+                <w:sz w:val="18"/>
+                <w:szCs w:val="18"/>
+              </w:rPr>
+              <w:t>class Main {</w:t>
+            </w:r>
+          </w:p>
+        </w:tc>
+      </w:tr>
+      <w:tr>
+        <w:tc>
+          <w:tcPr>
+            <w:tcW w:w="750" w:type="dxa"/>
+            <w:shd w:val="clear" w:color="auto" w:fill="FFFFFF"/>
+            <w:noWrap/>
+            <w:tcMar>
+              <w:top w:w="0" w:type="dxa"/>
+              <w:left w:w="150" w:type="dxa"/>
+              <w:bottom w:w="0" w:type="dxa"/>
+              <w:right w:w="150" w:type="dxa"/>
+            </w:tcMar>
+            <w:hideMark/>
+          </w:tcPr>
+          <w:p>
+            <w:pPr>
+              <w:spacing w:after="0" w:line="300" w:lineRule="atLeast"/>
+              <w:rPr>
+                <w:rFonts w:ascii="Consolas" w:eastAsia="Times New Roman" w:hAnsi="Consolas" w:cs="Segoe UI"/>
+                <w:color w:val="24292E"/>
+                <w:sz w:val="18"/>
+                <w:szCs w:val="18"/>
+              </w:rPr>
+            </w:pPr>
+          </w:p>
+        </w:tc>
+        <w:tc>
+          <w:tcPr>
+            <w:tcW w:w="0" w:type="auto"/>
+            <w:shd w:val="clear" w:color="auto" w:fill="FFFFFF"/>
+            <w:tcMar>
+              <w:top w:w="0" w:type="dxa"/>
+              <w:left w:w="150" w:type="dxa"/>
+              <w:bottom w:w="0" w:type="dxa"/>
+              <w:right w:w="150" w:type="dxa"/>
+            </w:tcMar>
+            <w:hideMark/>
+          </w:tcPr>
+          <w:p>
+            <w:pPr>
+              <w:spacing w:after="0" w:line="300" w:lineRule="atLeast"/>
+              <w:rPr>
+                <w:rFonts w:ascii="Consolas" w:eastAsia="Times New Roman" w:hAnsi="Consolas" w:cs="Segoe UI"/>
+                <w:color w:val="24292E"/>
+                <w:sz w:val="18"/>
+                <w:szCs w:val="18"/>
+              </w:rPr>
+            </w:pPr>
+          </w:p>
+          <w:p>
+            <w:pPr>
+              <w:spacing w:after="0" w:line="300" w:lineRule="atLeast"/>
+              <w:jc w:val="right"/>
+              <w:rPr>
+                <w:rFonts w:ascii="Times New Roman" w:eastAsia="Times New Roman" w:hAnsi="Times New Roman" w:cs="Times New Roman"/>
+                <w:sz w:val="20"/>
+                <w:szCs w:val="20"/>
+              </w:rPr>
+            </w:pPr>
+          </w:p>
+        </w:tc>
+      </w:tr>
+      <w:tr>
+        <w:tc>
+          <w:tcPr>
+            <w:tcW w:w="750" w:type="dxa"/>
+            <w:shd w:val="clear" w:color="auto" w:fill="FFFFFF"/>
+            <w:noWrap/>
+            <w:tcMar>
+              <w:top w:w="0" w:type="dxa"/>
+              <w:left w:w="150" w:type="dxa"/>
+              <w:bottom w:w="0" w:type="dxa"/>
+              <w:right w:w="150" w:type="dxa"/>
+            </w:tcMar>
+            <w:hideMark/>
+          </w:tcPr>
+          <w:p>
+            <w:pPr>
+              <w:spacing w:after="0" w:line="300" w:lineRule="atLeast"/>
+              <w:rPr>
+                <w:rFonts w:ascii="Times New Roman" w:eastAsia="Times New Roman" w:hAnsi="Times New Roman" w:cs="Times New Roman"/>
+                <w:sz w:val="20"/>
+                <w:szCs w:val="20"/>
+              </w:rPr>
+            </w:pPr>
+          </w:p>
+        </w:tc>
+        <w:tc>
+          <w:tcPr>
+            <w:tcW w:w="0" w:type="auto"/>
+            <w:shd w:val="clear" w:color="auto" w:fill="FFFFFF"/>
+            <w:tcMar>
+              <w:top w:w="0" w:type="dxa"/>
+              <w:left w:w="150" w:type="dxa"/>
+              <w:bottom w:w="0" w:type="dxa"/>
+              <w:right w:w="150" w:type="dxa"/>
+            </w:tcMar>
+            <w:hideMark/>
+          </w:tcPr>
+          <w:p>
+            <w:pPr>
+              <w:spacing w:after="0" w:line="300" w:lineRule="atLeast"/>
+              <w:rPr>
+                <w:rFonts w:ascii="Consolas" w:eastAsia="Times New Roman" w:hAnsi="Consolas" w:cs="Segoe UI"/>
+                <w:color w:val="24292E"/>
+                <w:sz w:val="18"/>
+                <w:szCs w:val="18"/>
+              </w:rPr>
+            </w:pPr>
+            <w:r>
+              <w:rPr>
+                <w:rFonts w:ascii="Consolas" w:eastAsia="Times New Roman" w:hAnsi="Consolas" w:cs="Segoe UI"/>
+                <w:color w:val="24292E"/>
+                <w:sz w:val="18"/>
+                <w:szCs w:val="18"/>
+              </w:rPr>
+              <w:t xml:space="preserve">    public static void </w:t>
+            </w:r>
+            <w:proofErr w:type="gramStart"/>
+            <w:r>
+              <w:rPr>
+                <w:rFonts w:ascii="Consolas" w:eastAsia="Times New Roman" w:hAnsi="Consolas" w:cs="Segoe UI"/>
+                <w:color w:val="24292E"/>
+                <w:sz w:val="18"/>
+                <w:szCs w:val="18"/>
+              </w:rPr>
+              <w:t>main(</w:t>
+            </w:r>
+            <w:proofErr w:type="gramEnd"/>
+            <w:r>
+              <w:rPr>
+                <w:rFonts w:ascii="Consolas" w:eastAsia="Times New Roman" w:hAnsi="Consolas" w:cs="Segoe UI"/>
+                <w:color w:val="24292E"/>
+                <w:sz w:val="18"/>
+                <w:szCs w:val="18"/>
+              </w:rPr>
+              <w:t xml:space="preserve">String </w:t>
+            </w:r>
+            <w:proofErr w:type="spellStart"/>
+            <w:r>
+              <w:rPr>
+                <w:rFonts w:ascii="Consolas" w:eastAsia="Times New Roman" w:hAnsi="Consolas" w:cs="Segoe UI"/>
+                <w:color w:val="24292E"/>
+                <w:sz w:val="18"/>
+                <w:szCs w:val="18"/>
+              </w:rPr>
+              <w:t>args</w:t>
+            </w:r>
+            <w:proofErr w:type="spellEnd"/>
+            <w:r>
+              <w:rPr>
+                <w:rFonts w:ascii="Consolas" w:eastAsia="Times New Roman" w:hAnsi="Consolas" w:cs="Segoe UI"/>
+                <w:color w:val="24292E"/>
+                <w:sz w:val="18"/>
+                <w:szCs w:val="18"/>
+              </w:rPr>
+              <w:t>[] ) throws Exception {</w:t>
+            </w:r>
+          </w:p>
+        </w:tc>
+      </w:tr>
+      <w:tr>
+        <w:tc>
+          <w:tcPr>
+            <w:tcW w:w="750" w:type="dxa"/>
+            <w:shd w:val="clear" w:color="auto" w:fill="FFFFFF"/>
+            <w:noWrap/>
+            <w:tcMar>
+              <w:top w:w="0" w:type="dxa"/>
+              <w:left w:w="150" w:type="dxa"/>
+              <w:bottom w:w="0" w:type="dxa"/>
+              <w:right w:w="150" w:type="dxa"/>
+            </w:tcMar>
+            <w:hideMark/>
+          </w:tcPr>
+          <w:p>
+            <w:pPr>
+              <w:spacing w:after="0" w:line="300" w:lineRule="atLeast"/>
+              <w:rPr>
+                <w:rFonts w:ascii="Consolas" w:eastAsia="Times New Roman" w:hAnsi="Consolas" w:cs="Segoe UI"/>
+                <w:color w:val="24292E"/>
+                <w:sz w:val="18"/>
+                <w:szCs w:val="18"/>
+              </w:rPr>
+            </w:pPr>
+          </w:p>
+        </w:tc>
+        <w:tc>
+          <w:tcPr>
+            <w:tcW w:w="0" w:type="auto"/>
+            <w:shd w:val="clear" w:color="auto" w:fill="FFFFFF"/>
+            <w:tcMar>
+              <w:top w:w="0" w:type="dxa"/>
+              <w:left w:w="150" w:type="dxa"/>
+              <w:bottom w:w="0" w:type="dxa"/>
+              <w:right w:w="150" w:type="dxa"/>
+            </w:tcMar>
+            <w:hideMark/>
+          </w:tcPr>
+          <w:p>
+            <w:pPr>
+              <w:spacing w:after="0" w:line="300" w:lineRule="atLeast"/>
+              <w:rPr>
+                <w:rFonts w:ascii="Consolas" w:eastAsia="Times New Roman" w:hAnsi="Consolas" w:cs="Segoe UI"/>
+                <w:color w:val="24292E"/>
+                <w:sz w:val="18"/>
+                <w:szCs w:val="18"/>
+              </w:rPr>
+            </w:pPr>
+          </w:p>
+          <w:p>
+            <w:pPr>
+              <w:spacing w:after="0" w:line="300" w:lineRule="atLeast"/>
+              <w:jc w:val="right"/>
+              <w:rPr>
+                <w:rFonts w:ascii="Times New Roman" w:eastAsia="Times New Roman" w:hAnsi="Times New Roman" w:cs="Times New Roman"/>
+                <w:sz w:val="20"/>
+                <w:szCs w:val="20"/>
+              </w:rPr>
+            </w:pPr>
+          </w:p>
+        </w:tc>
+      </w:tr>
+      <w:tr>
+        <w:tc>
+          <w:tcPr>
+            <w:tcW w:w="750" w:type="dxa"/>
+            <w:shd w:val="clear" w:color="auto" w:fill="FFFFFF"/>
+            <w:noWrap/>
+            <w:tcMar>
+              <w:top w:w="0" w:type="dxa"/>
+              <w:left w:w="150" w:type="dxa"/>
+              <w:bottom w:w="0" w:type="dxa"/>
+              <w:right w:w="150" w:type="dxa"/>
+            </w:tcMar>
+            <w:hideMark/>
+          </w:tcPr>
+          <w:p>
+            <w:pPr>
+              <w:spacing w:after="0" w:line="300" w:lineRule="atLeast"/>
+              <w:rPr>
+                <w:rFonts w:ascii="Times New Roman" w:eastAsia="Times New Roman" w:hAnsi="Times New Roman" w:cs="Times New Roman"/>
+                <w:sz w:val="20"/>
+                <w:szCs w:val="20"/>
+              </w:rPr>
+            </w:pPr>
+          </w:p>
+        </w:tc>
+        <w:tc>
+          <w:tcPr>
+            <w:tcW w:w="0" w:type="auto"/>
+            <w:shd w:val="clear" w:color="auto" w:fill="FFFFFF"/>
+            <w:tcMar>
+              <w:top w:w="0" w:type="dxa"/>
+              <w:left w:w="150" w:type="dxa"/>
+              <w:bottom w:w="0" w:type="dxa"/>
+              <w:right w:w="150" w:type="dxa"/>
+            </w:tcMar>
+            <w:hideMark/>
+          </w:tcPr>
+          <w:p>
+            <w:pPr>
+              <w:spacing w:after="0" w:line="300" w:lineRule="atLeast"/>
+              <w:rPr>
+                <w:rFonts w:ascii="Consolas" w:eastAsia="Times New Roman" w:hAnsi="Consolas" w:cs="Segoe UI"/>
+                <w:color w:val="24292E"/>
+                <w:sz w:val="18"/>
+                <w:szCs w:val="18"/>
+              </w:rPr>
+            </w:pPr>
+            <w:r>
+              <w:rPr>
+                <w:rFonts w:ascii="Consolas" w:eastAsia="Times New Roman" w:hAnsi="Consolas" w:cs="Segoe UI"/>
+                <w:color w:val="24292E"/>
+                <w:sz w:val="18"/>
+                <w:szCs w:val="18"/>
+              </w:rPr>
+              <w:t xml:space="preserve">        </w:t>
+            </w:r>
+          </w:p>
+        </w:tc>
+      </w:tr>
+      <w:tr>
+        <w:tc>
+          <w:tcPr>
+            <w:tcW w:w="750" w:type="dxa"/>
+            <w:shd w:val="clear" w:color="auto" w:fill="FFFFFF"/>
+            <w:noWrap/>
+            <w:tcMar>
+              <w:top w:w="0" w:type="dxa"/>
+              <w:left w:w="150" w:type="dxa"/>
+              <w:bottom w:w="0" w:type="dxa"/>
+              <w:right w:w="150" w:type="dxa"/>
+            </w:tcMar>
+            <w:hideMark/>
+          </w:tcPr>
+          <w:p>
+            <w:pPr>
+              <w:spacing w:after="0" w:line="300" w:lineRule="atLeast"/>
+              <w:rPr>
+                <w:rFonts w:ascii="Consolas" w:eastAsia="Times New Roman" w:hAnsi="Consolas" w:cs="Segoe UI"/>
+                <w:color w:val="24292E"/>
+                <w:sz w:val="18"/>
+                <w:szCs w:val="18"/>
+              </w:rPr>
+            </w:pPr>
+          </w:p>
+        </w:tc>
+        <w:tc>
+          <w:tcPr>
+            <w:tcW w:w="0" w:type="auto"/>
+            <w:shd w:val="clear" w:color="auto" w:fill="FFFFFF"/>
+            <w:tcMar>
+              <w:top w:w="0" w:type="dxa"/>
+              <w:left w:w="150" w:type="dxa"/>
+              <w:bottom w:w="0" w:type="dxa"/>
+              <w:right w:w="150" w:type="dxa"/>
+            </w:tcMar>
+            <w:hideMark/>
+          </w:tcPr>
+          <w:p>
+            <w:pPr>
+              <w:spacing w:after="0" w:line="300" w:lineRule="atLeast"/>
+              <w:rPr>
+                <w:rFonts w:ascii="Consolas" w:eastAsia="Times New Roman" w:hAnsi="Consolas" w:cs="Segoe UI"/>
+                <w:color w:val="24292E"/>
+                <w:sz w:val="18"/>
+                <w:szCs w:val="18"/>
+              </w:rPr>
+            </w:pPr>
+            <w:r>
+              <w:rPr>
+                <w:rFonts w:ascii="Consolas" w:eastAsia="Times New Roman" w:hAnsi="Consolas" w:cs="Segoe UI"/>
+                <w:color w:val="24292E"/>
+                <w:sz w:val="18"/>
+                <w:szCs w:val="18"/>
+              </w:rPr>
+              <w:t xml:space="preserve">      Scanner </w:t>
+            </w:r>
+            <w:proofErr w:type="spellStart"/>
+            <w:r>
+              <w:rPr>
+                <w:rFonts w:ascii="Consolas" w:eastAsia="Times New Roman" w:hAnsi="Consolas" w:cs="Segoe UI"/>
+                <w:color w:val="24292E"/>
+                <w:sz w:val="18"/>
+                <w:szCs w:val="18"/>
+              </w:rPr>
+              <w:t>sc</w:t>
+            </w:r>
+            <w:proofErr w:type="spellEnd"/>
+            <w:r>
+              <w:rPr>
+                <w:rFonts w:ascii="Consolas" w:eastAsia="Times New Roman" w:hAnsi="Consolas" w:cs="Segoe UI"/>
+                <w:color w:val="24292E"/>
+                <w:sz w:val="18"/>
+                <w:szCs w:val="18"/>
+              </w:rPr>
+              <w:t xml:space="preserve"> = new </w:t>
+            </w:r>
+            <w:proofErr w:type="gramStart"/>
+            <w:r>
+              <w:rPr>
+                <w:rFonts w:ascii="Consolas" w:eastAsia="Times New Roman" w:hAnsi="Consolas" w:cs="Segoe UI"/>
+                <w:color w:val="24292E"/>
+                <w:sz w:val="18"/>
+                <w:szCs w:val="18"/>
+              </w:rPr>
+              <w:t>Scanner(</w:t>
+            </w:r>
+            <w:proofErr w:type="gramEnd"/>
+            <w:r>
+              <w:rPr>
+                <w:rFonts w:ascii="Consolas" w:eastAsia="Times New Roman" w:hAnsi="Consolas" w:cs="Segoe UI"/>
+                <w:color w:val="24292E"/>
+                <w:sz w:val="18"/>
+                <w:szCs w:val="18"/>
+              </w:rPr>
+              <w:t>System.in);</w:t>
+            </w:r>
+          </w:p>
+        </w:tc>
+      </w:tr>
+      <w:tr>
+        <w:tc>
+          <w:tcPr>
+            <w:tcW w:w="750" w:type="dxa"/>
+            <w:shd w:val="clear" w:color="auto" w:fill="FFFFFF"/>
+            <w:noWrap/>
+            <w:tcMar>
+              <w:top w:w="0" w:type="dxa"/>
+              <w:left w:w="150" w:type="dxa"/>
+              <w:bottom w:w="0" w:type="dxa"/>
+              <w:right w:w="150" w:type="dxa"/>
+            </w:tcMar>
+            <w:hideMark/>
+          </w:tcPr>
+          <w:p>
+            <w:pPr>
+              <w:spacing w:after="0" w:line="300" w:lineRule="atLeast"/>
+              <w:rPr>
+                <w:rFonts w:ascii="Consolas" w:eastAsia="Times New Roman" w:hAnsi="Consolas" w:cs="Segoe UI"/>
+                <w:color w:val="24292E"/>
+                <w:sz w:val="18"/>
+                <w:szCs w:val="18"/>
+              </w:rPr>
+            </w:pPr>
+          </w:p>
+        </w:tc>
+        <w:tc>
+          <w:tcPr>
+            <w:tcW w:w="0" w:type="auto"/>
+            <w:shd w:val="clear" w:color="auto" w:fill="FFFFFF"/>
+            <w:tcMar>
+              <w:top w:w="0" w:type="dxa"/>
+              <w:left w:w="150" w:type="dxa"/>
+              <w:bottom w:w="0" w:type="dxa"/>
+              <w:right w:w="150" w:type="dxa"/>
+            </w:tcMar>
+            <w:hideMark/>
+          </w:tcPr>
+          <w:p>
+            <w:pPr>
+              <w:spacing w:after="0" w:line="300" w:lineRule="atLeast"/>
+              <w:rPr>
+                <w:rFonts w:ascii="Consolas" w:eastAsia="Times New Roman" w:hAnsi="Consolas" w:cs="Segoe UI"/>
+                <w:color w:val="24292E"/>
+                <w:sz w:val="18"/>
+                <w:szCs w:val="18"/>
+              </w:rPr>
+            </w:pPr>
+          </w:p>
+          <w:p>
+            <w:pPr>
+              <w:spacing w:after="0" w:line="300" w:lineRule="atLeast"/>
+              <w:jc w:val="right"/>
+              <w:rPr>
+                <w:rFonts w:ascii="Times New Roman" w:eastAsia="Times New Roman" w:hAnsi="Times New Roman" w:cs="Times New Roman"/>
+                <w:sz w:val="20"/>
+                <w:szCs w:val="20"/>
+              </w:rPr>
+            </w:pPr>
+          </w:p>
+        </w:tc>
+      </w:tr>
+      <w:tr>
+        <w:tc>
+          <w:tcPr>
+            <w:tcW w:w="750" w:type="dxa"/>
+            <w:shd w:val="clear" w:color="auto" w:fill="FFFFFF"/>
+            <w:noWrap/>
+            <w:tcMar>
+              <w:top w:w="0" w:type="dxa"/>
+              <w:left w:w="150" w:type="dxa"/>
+              <w:bottom w:w="0" w:type="dxa"/>
+              <w:right w:w="150" w:type="dxa"/>
+            </w:tcMar>
+            <w:hideMark/>
+          </w:tcPr>
+          <w:p>
+            <w:pPr>
+              <w:spacing w:after="0" w:line="300" w:lineRule="atLeast"/>
+              <w:rPr>
+                <w:rFonts w:ascii="Times New Roman" w:eastAsia="Times New Roman" w:hAnsi="Times New Roman" w:cs="Times New Roman"/>
+                <w:sz w:val="20"/>
+                <w:szCs w:val="20"/>
+              </w:rPr>
+            </w:pPr>
+          </w:p>
+        </w:tc>
+        <w:tc>
+          <w:tcPr>
+            <w:tcW w:w="0" w:type="auto"/>
+            <w:shd w:val="clear" w:color="auto" w:fill="FFFFFF"/>
+            <w:tcMar>
+              <w:top w:w="0" w:type="dxa"/>
+              <w:left w:w="150" w:type="dxa"/>
+              <w:bottom w:w="0" w:type="dxa"/>
+              <w:right w:w="150" w:type="dxa"/>
+            </w:tcMar>
+            <w:hideMark/>
+          </w:tcPr>
+          <w:p>
+            <w:pPr>
+              <w:spacing w:after="0" w:line="300" w:lineRule="atLeast"/>
+              <w:rPr>
+                <w:rFonts w:ascii="Consolas" w:eastAsia="Times New Roman" w:hAnsi="Consolas" w:cs="Segoe UI"/>
+                <w:color w:val="24292E"/>
+                <w:sz w:val="18"/>
+                <w:szCs w:val="18"/>
+              </w:rPr>
+            </w:pPr>
+            <w:r>
+              <w:rPr>
+                <w:rFonts w:ascii="Consolas" w:eastAsia="Times New Roman" w:hAnsi="Consolas" w:cs="Segoe UI"/>
+                <w:color w:val="24292E"/>
+                <w:sz w:val="18"/>
+                <w:szCs w:val="18"/>
+              </w:rPr>
+              <w:t xml:space="preserve">      int t = 6;</w:t>
+            </w:r>
+          </w:p>
+        </w:tc>
+      </w:tr>
+      <w:tr>
+        <w:tc>
+          <w:tcPr>
+            <w:tcW w:w="750" w:type="dxa"/>
+            <w:shd w:val="clear" w:color="auto" w:fill="FFFFFF"/>
+            <w:noWrap/>
+            <w:tcMar>
+              <w:top w:w="0" w:type="dxa"/>
+              <w:left w:w="150" w:type="dxa"/>
+              <w:bottom w:w="0" w:type="dxa"/>
+              <w:right w:w="150" w:type="dxa"/>
+            </w:tcMar>
+            <w:hideMark/>
+          </w:tcPr>
+          <w:p>
+            <w:pPr>
+              <w:spacing w:after="0" w:line="300" w:lineRule="atLeast"/>
+              <w:rPr>
+                <w:rFonts w:ascii="Consolas" w:eastAsia="Times New Roman" w:hAnsi="Consolas" w:cs="Segoe UI"/>
+                <w:color w:val="24292E"/>
+                <w:sz w:val="18"/>
+                <w:szCs w:val="18"/>
+              </w:rPr>
+            </w:pPr>
+          </w:p>
+        </w:tc>
+        <w:tc>
+          <w:tcPr>
+            <w:tcW w:w="0" w:type="auto"/>
+            <w:shd w:val="clear" w:color="auto" w:fill="FFFFFF"/>
+            <w:tcMar>
+              <w:top w:w="0" w:type="dxa"/>
+              <w:left w:w="150" w:type="dxa"/>
+              <w:bottom w:w="0" w:type="dxa"/>
+              <w:right w:w="150" w:type="dxa"/>
+            </w:tcMar>
+            <w:hideMark/>
+          </w:tcPr>
+          <w:p>
+            <w:pPr>
+              <w:spacing w:after="0" w:line="300" w:lineRule="atLeast"/>
+              <w:rPr>
+                <w:rFonts w:ascii="Consolas" w:eastAsia="Times New Roman" w:hAnsi="Consolas" w:cs="Segoe UI"/>
+                <w:color w:val="24292E"/>
+                <w:sz w:val="18"/>
+                <w:szCs w:val="18"/>
+              </w:rPr>
+            </w:pPr>
+            <w:r>
+              <w:rPr>
+                <w:rFonts w:ascii="Consolas" w:eastAsia="Times New Roman" w:hAnsi="Consolas" w:cs="Segoe UI"/>
+                <w:color w:val="24292E"/>
+                <w:sz w:val="18"/>
+                <w:szCs w:val="18"/>
+              </w:rPr>
+              <w:t xml:space="preserve"> </w:t>
+            </w:r>
+          </w:p>
+        </w:tc>
+      </w:tr>
+      <w:tr>
+        <w:tc>
+          <w:tcPr>
+            <w:tcW w:w="750" w:type="dxa"/>
+            <w:shd w:val="clear" w:color="auto" w:fill="FFFFFF"/>
+            <w:noWrap/>
+            <w:tcMar>
+              <w:top w:w="0" w:type="dxa"/>
+              <w:left w:w="150" w:type="dxa"/>
+              <w:bottom w:w="0" w:type="dxa"/>
+              <w:right w:w="150" w:type="dxa"/>
+            </w:tcMar>
+            <w:hideMark/>
+          </w:tcPr>
+          <w:p>
+            <w:pPr>
+              <w:spacing w:after="0" w:line="300" w:lineRule="atLeast"/>
+              <w:rPr>
+                <w:rFonts w:ascii="Consolas" w:eastAsia="Times New Roman" w:hAnsi="Consolas" w:cs="Segoe UI"/>
+                <w:color w:val="24292E"/>
+                <w:sz w:val="18"/>
+                <w:szCs w:val="18"/>
+              </w:rPr>
+            </w:pPr>
+          </w:p>
+        </w:tc>
+        <w:tc>
+          <w:tcPr>
+            <w:tcW w:w="0" w:type="auto"/>
+            <w:shd w:val="clear" w:color="auto" w:fill="FFFFFF"/>
+            <w:tcMar>
+              <w:top w:w="0" w:type="dxa"/>
+              <w:left w:w="150" w:type="dxa"/>
+              <w:bottom w:w="0" w:type="dxa"/>
+              <w:right w:w="150" w:type="dxa"/>
+            </w:tcMar>
+            <w:hideMark/>
+          </w:tcPr>
+          <w:p>
+            <w:pPr>
+              <w:spacing w:after="0" w:line="300" w:lineRule="atLeast"/>
+              <w:rPr>
+                <w:rFonts w:ascii="Consolas" w:eastAsia="Times New Roman" w:hAnsi="Consolas" w:cs="Segoe UI"/>
+                <w:color w:val="24292E"/>
+                <w:sz w:val="18"/>
+                <w:szCs w:val="18"/>
+              </w:rPr>
+            </w:pPr>
+          </w:p>
+          <w:p>
+            <w:pPr>
+              <w:spacing w:after="0" w:line="300" w:lineRule="atLeast"/>
+              <w:jc w:val="right"/>
+              <w:rPr>
+                <w:rFonts w:ascii="Times New Roman" w:eastAsia="Times New Roman" w:hAnsi="Times New Roman" w:cs="Times New Roman"/>
+                <w:sz w:val="20"/>
+                <w:szCs w:val="20"/>
+              </w:rPr>
+            </w:pPr>
+          </w:p>
+        </w:tc>
+      </w:tr>
+      <w:tr>
+        <w:tc>
+          <w:tcPr>
+            <w:tcW w:w="750" w:type="dxa"/>
+            <w:shd w:val="clear" w:color="auto" w:fill="FFFFFF"/>
+            <w:noWrap/>
+            <w:tcMar>
+              <w:top w:w="0" w:type="dxa"/>
+              <w:left w:w="150" w:type="dxa"/>
+              <w:bottom w:w="0" w:type="dxa"/>
+              <w:right w:w="150" w:type="dxa"/>
+            </w:tcMar>
+            <w:hideMark/>
+          </w:tcPr>
+          <w:p>
+            <w:pPr>
+              <w:spacing w:after="0" w:line="300" w:lineRule="atLeast"/>
+              <w:rPr>
+                <w:rFonts w:ascii="Times New Roman" w:eastAsia="Times New Roman" w:hAnsi="Times New Roman" w:cs="Times New Roman"/>
+                <w:sz w:val="20"/>
+                <w:szCs w:val="20"/>
+              </w:rPr>
+            </w:pPr>
+          </w:p>
+        </w:tc>
+        <w:tc>
+          <w:tcPr>
+            <w:tcW w:w="0" w:type="auto"/>
+            <w:shd w:val="clear" w:color="auto" w:fill="FFFFFF"/>
+            <w:tcMar>
+              <w:top w:w="0" w:type="dxa"/>
+              <w:left w:w="150" w:type="dxa"/>
+              <w:bottom w:w="0" w:type="dxa"/>
+              <w:right w:w="150" w:type="dxa"/>
+            </w:tcMar>
+            <w:hideMark/>
+          </w:tcPr>
+          <w:p>
+            <w:pPr>
+              <w:spacing w:after="0" w:line="300" w:lineRule="atLeast"/>
+              <w:rPr>
+                <w:rFonts w:ascii="Consolas" w:eastAsia="Times New Roman" w:hAnsi="Consolas" w:cs="Segoe UI"/>
+                <w:color w:val="24292E"/>
+                <w:sz w:val="18"/>
+                <w:szCs w:val="18"/>
+              </w:rPr>
+            </w:pPr>
+            <w:r>
+              <w:rPr>
+                <w:rFonts w:ascii="Consolas" w:eastAsia="Times New Roman" w:hAnsi="Consolas" w:cs="Segoe UI"/>
+                <w:color w:val="24292E"/>
+                <w:sz w:val="18"/>
+                <w:szCs w:val="18"/>
+              </w:rPr>
+              <w:t xml:space="preserve">        for (int </w:t>
+            </w:r>
+            <w:proofErr w:type="spellStart"/>
+            <w:r>
+              <w:rPr>
+                <w:rFonts w:ascii="Consolas" w:eastAsia="Times New Roman" w:hAnsi="Consolas" w:cs="Segoe UI"/>
+                <w:color w:val="24292E"/>
+                <w:sz w:val="18"/>
+                <w:szCs w:val="18"/>
+              </w:rPr>
+              <w:t>i</w:t>
+            </w:r>
+            <w:proofErr w:type="spellEnd"/>
+            <w:r>
+              <w:rPr>
+                <w:rFonts w:ascii="Consolas" w:eastAsia="Times New Roman" w:hAnsi="Consolas" w:cs="Segoe UI"/>
+                <w:color w:val="24292E"/>
+                <w:sz w:val="18"/>
+                <w:szCs w:val="18"/>
+              </w:rPr>
+              <w:t xml:space="preserve"> = 0; </w:t>
+            </w:r>
+            <w:proofErr w:type="spellStart"/>
+            <w:r>
+              <w:rPr>
+                <w:rFonts w:ascii="Consolas" w:eastAsia="Times New Roman" w:hAnsi="Consolas" w:cs="Segoe UI"/>
+                <w:color w:val="24292E"/>
+                <w:sz w:val="18"/>
+                <w:szCs w:val="18"/>
+              </w:rPr>
+              <w:t>i</w:t>
+            </w:r>
+            <w:proofErr w:type="spellEnd"/>
+            <w:r>
+              <w:rPr>
+                <w:rFonts w:ascii="Consolas" w:eastAsia="Times New Roman" w:hAnsi="Consolas" w:cs="Segoe UI"/>
+                <w:color w:val="24292E"/>
+                <w:sz w:val="18"/>
+                <w:szCs w:val="18"/>
+              </w:rPr>
+              <w:t xml:space="preserve"> &lt; t; </w:t>
+            </w:r>
+            <w:proofErr w:type="spellStart"/>
+            <w:r>
+              <w:rPr>
+                <w:rFonts w:ascii="Consolas" w:eastAsia="Times New Roman" w:hAnsi="Consolas" w:cs="Segoe UI"/>
+                <w:color w:val="24292E"/>
+                <w:sz w:val="18"/>
+                <w:szCs w:val="18"/>
+              </w:rPr>
+              <w:t>i</w:t>
+            </w:r>
+            <w:proofErr w:type="spellEnd"/>
+            <w:r>
+              <w:rPr>
+                <w:rFonts w:ascii="Consolas" w:eastAsia="Times New Roman" w:hAnsi="Consolas" w:cs="Segoe UI"/>
+                <w:color w:val="24292E"/>
+                <w:sz w:val="18"/>
+                <w:szCs w:val="18"/>
+              </w:rPr>
+              <w:t>++) {</w:t>
+            </w:r>
+          </w:p>
+        </w:tc>
+      </w:tr>
+      <w:tr>
+        <w:tc>
+          <w:tcPr>
+            <w:tcW w:w="750" w:type="dxa"/>
+            <w:shd w:val="clear" w:color="auto" w:fill="FFFFFF"/>
+            <w:noWrap/>
+            <w:tcMar>
+              <w:top w:w="0" w:type="dxa"/>
+              <w:left w:w="150" w:type="dxa"/>
+              <w:bottom w:w="0" w:type="dxa"/>
+              <w:right w:w="150" w:type="dxa"/>
+            </w:tcMar>
+            <w:hideMark/>
+          </w:tcPr>
+          <w:p>
+            <w:pPr>
+              <w:spacing w:after="0" w:line="300" w:lineRule="atLeast"/>
+              <w:rPr>
+                <w:rFonts w:ascii="Consolas" w:eastAsia="Times New Roman" w:hAnsi="Consolas" w:cs="Segoe UI"/>
+                <w:color w:val="24292E"/>
+                <w:sz w:val="18"/>
+                <w:szCs w:val="18"/>
+              </w:rPr>
+            </w:pPr>
+          </w:p>
+        </w:tc>
+        <w:tc>
+          <w:tcPr>
+            <w:tcW w:w="0" w:type="auto"/>
+            <w:shd w:val="clear" w:color="auto" w:fill="FFFFFF"/>
+            <w:tcMar>
+              <w:top w:w="0" w:type="dxa"/>
+              <w:left w:w="150" w:type="dxa"/>
+              <w:bottom w:w="0" w:type="dxa"/>
+              <w:right w:w="150" w:type="dxa"/>
+            </w:tcMar>
+            <w:hideMark/>
+          </w:tcPr>
+          <w:p>
+            <w:pPr>
+              <w:spacing w:after="0" w:line="300" w:lineRule="atLeast"/>
+              <w:rPr>
+                <w:rFonts w:ascii="Consolas" w:eastAsia="Times New Roman" w:hAnsi="Consolas" w:cs="Segoe UI"/>
+                <w:color w:val="24292E"/>
+                <w:sz w:val="18"/>
+                <w:szCs w:val="18"/>
+              </w:rPr>
+            </w:pPr>
+          </w:p>
+          <w:p>
+            <w:pPr>
+              <w:spacing w:after="0" w:line="300" w:lineRule="atLeast"/>
+              <w:jc w:val="right"/>
+              <w:rPr>
+                <w:rFonts w:ascii="Times New Roman" w:eastAsia="Times New Roman" w:hAnsi="Times New Roman" w:cs="Times New Roman"/>
+                <w:sz w:val="20"/>
+                <w:szCs w:val="20"/>
+              </w:rPr>
+            </w:pPr>
+          </w:p>
+        </w:tc>
+      </w:tr>
+      <w:tr>
+        <w:tc>
+          <w:tcPr>
+            <w:tcW w:w="750" w:type="dxa"/>
+            <w:shd w:val="clear" w:color="auto" w:fill="FFFFFF"/>
+            <w:noWrap/>
+            <w:tcMar>
+              <w:top w:w="0" w:type="dxa"/>
+              <w:left w:w="150" w:type="dxa"/>
+              <w:bottom w:w="0" w:type="dxa"/>
+              <w:right w:w="150" w:type="dxa"/>
+            </w:tcMar>
+            <w:hideMark/>
+          </w:tcPr>
+          <w:p>
+            <w:pPr>
+              <w:spacing w:after="0" w:line="300" w:lineRule="atLeast"/>
+              <w:rPr>
+                <w:rFonts w:ascii="Times New Roman" w:eastAsia="Times New Roman" w:hAnsi="Times New Roman" w:cs="Times New Roman"/>
+                <w:sz w:val="20"/>
+                <w:szCs w:val="20"/>
+              </w:rPr>
+            </w:pPr>
+          </w:p>
+        </w:tc>
+        <w:tc>
+          <w:tcPr>
+            <w:tcW w:w="0" w:type="auto"/>
+            <w:shd w:val="clear" w:color="auto" w:fill="FFFFFF"/>
+            <w:tcMar>
+              <w:top w:w="0" w:type="dxa"/>
+              <w:left w:w="150" w:type="dxa"/>
+              <w:bottom w:w="0" w:type="dxa"/>
+              <w:right w:w="150" w:type="dxa"/>
+            </w:tcMar>
+            <w:hideMark/>
+          </w:tcPr>
+          <w:p>
+            <w:pPr>
+              <w:spacing w:after="0" w:line="300" w:lineRule="atLeast"/>
+              <w:rPr>
+                <w:rFonts w:ascii="Consolas" w:eastAsia="Times New Roman" w:hAnsi="Consolas" w:cs="Segoe UI"/>
+                <w:color w:val="24292E"/>
+                <w:sz w:val="18"/>
+                <w:szCs w:val="18"/>
+              </w:rPr>
+            </w:pPr>
+            <w:r>
+              <w:rPr>
+                <w:rFonts w:ascii="Consolas" w:eastAsia="Times New Roman" w:hAnsi="Consolas" w:cs="Segoe UI"/>
+                <w:color w:val="24292E"/>
+                <w:sz w:val="18"/>
+                <w:szCs w:val="18"/>
+              </w:rPr>
+              <w:t xml:space="preserve">           int n=6;</w:t>
+            </w:r>
+          </w:p>
+        </w:tc>
+      </w:tr>
+      <w:tr>
+        <w:tc>
+          <w:tcPr>
+            <w:tcW w:w="750" w:type="dxa"/>
+            <w:shd w:val="clear" w:color="auto" w:fill="FFFFFF"/>
+            <w:noWrap/>
+            <w:tcMar>
+              <w:top w:w="0" w:type="dxa"/>
+              <w:left w:w="150" w:type="dxa"/>
+              <w:bottom w:w="0" w:type="dxa"/>
+              <w:right w:w="150" w:type="dxa"/>
+            </w:tcMar>
+            <w:hideMark/>
+          </w:tcPr>
+          <w:p>
+            <w:pPr>
+              <w:spacing w:after="0" w:line="300" w:lineRule="atLeast"/>
+              <w:rPr>
+                <w:rFonts w:ascii="Consolas" w:eastAsia="Times New Roman" w:hAnsi="Consolas" w:cs="Segoe UI"/>
+                <w:color w:val="24292E"/>
+                <w:sz w:val="18"/>
+                <w:szCs w:val="18"/>
+              </w:rPr>
+            </w:pPr>
+          </w:p>
+        </w:tc>
+        <w:tc>
+          <w:tcPr>
+            <w:tcW w:w="0" w:type="auto"/>
+            <w:shd w:val="clear" w:color="auto" w:fill="FFFFFF"/>
+            <w:tcMar>
+              <w:top w:w="0" w:type="dxa"/>
+              <w:left w:w="150" w:type="dxa"/>
+              <w:bottom w:w="0" w:type="dxa"/>
+              <w:right w:w="150" w:type="dxa"/>
+            </w:tcMar>
+            <w:hideMark/>
+          </w:tcPr>
+          <w:p>
+            <w:pPr>
+              <w:spacing w:after="0" w:line="300" w:lineRule="atLeast"/>
+              <w:rPr>
+                <w:rFonts w:ascii="Consolas" w:eastAsia="Times New Roman" w:hAnsi="Consolas" w:cs="Segoe UI"/>
+                <w:color w:val="24292E"/>
+                <w:sz w:val="18"/>
+                <w:szCs w:val="18"/>
+              </w:rPr>
+            </w:pPr>
+          </w:p>
+          <w:p>
+            <w:pPr>
+              <w:spacing w:after="0" w:line="300" w:lineRule="atLeast"/>
+              <w:jc w:val="right"/>
+              <w:rPr>
+                <w:rFonts w:ascii="Times New Roman" w:eastAsia="Times New Roman" w:hAnsi="Times New Roman" w:cs="Times New Roman"/>
+                <w:sz w:val="20"/>
+                <w:szCs w:val="20"/>
+              </w:rPr>
+            </w:pPr>
+          </w:p>
+        </w:tc>
+      </w:tr>
+      <w:tr>
+        <w:tc>
+          <w:tcPr>
+            <w:tcW w:w="750" w:type="dxa"/>
+            <w:shd w:val="clear" w:color="auto" w:fill="FFFFFF"/>
+            <w:noWrap/>
+            <w:tcMar>
+              <w:top w:w="0" w:type="dxa"/>
+              <w:left w:w="150" w:type="dxa"/>
+              <w:bottom w:w="0" w:type="dxa"/>
+              <w:right w:w="150" w:type="dxa"/>
+            </w:tcMar>
+            <w:hideMark/>
+          </w:tcPr>
+          <w:p>
+            <w:pPr>
+              <w:spacing w:after="0" w:line="300" w:lineRule="atLeast"/>
+              <w:rPr>
+                <w:rFonts w:ascii="Times New Roman" w:eastAsia="Times New Roman" w:hAnsi="Times New Roman" w:cs="Times New Roman"/>
+                <w:sz w:val="20"/>
+                <w:szCs w:val="20"/>
+              </w:rPr>
+            </w:pPr>
+          </w:p>
+        </w:tc>
+        <w:tc>
+          <w:tcPr>
+            <w:tcW w:w="0" w:type="auto"/>
+            <w:shd w:val="clear" w:color="auto" w:fill="FFFFFF"/>
+            <w:tcMar>
+              <w:top w:w="0" w:type="dxa"/>
+              <w:left w:w="150" w:type="dxa"/>
+              <w:bottom w:w="0" w:type="dxa"/>
+              <w:right w:w="150" w:type="dxa"/>
+            </w:tcMar>
+            <w:hideMark/>
+          </w:tcPr>
+          <w:p>
+            <w:pPr>
+              <w:spacing w:after="0" w:line="300" w:lineRule="atLeast"/>
+              <w:rPr>
+                <w:rFonts w:ascii="Consolas" w:eastAsia="Times New Roman" w:hAnsi="Consolas" w:cs="Segoe UI"/>
+                <w:color w:val="24292E"/>
+                <w:sz w:val="18"/>
+                <w:szCs w:val="18"/>
+              </w:rPr>
+            </w:pPr>
+            <w:r>
+              <w:rPr>
+                <w:rFonts w:ascii="Consolas" w:eastAsia="Times New Roman" w:hAnsi="Consolas" w:cs="Segoe UI"/>
+                <w:color w:val="24292E"/>
+                <w:sz w:val="18"/>
+                <w:szCs w:val="18"/>
+              </w:rPr>
+              <w:t xml:space="preserve">           int k =8;</w:t>
+            </w:r>
+          </w:p>
+        </w:tc>
+      </w:tr>
+      <w:tr>
+        <w:tc>
+          <w:tcPr>
+            <w:tcW w:w="750" w:type="dxa"/>
+            <w:shd w:val="clear" w:color="auto" w:fill="FFFFFF"/>
+            <w:noWrap/>
+            <w:tcMar>
+              <w:top w:w="0" w:type="dxa"/>
+              <w:left w:w="150" w:type="dxa"/>
+              <w:bottom w:w="0" w:type="dxa"/>
+              <w:right w:w="150" w:type="dxa"/>
+            </w:tcMar>
+            <w:hideMark/>
+          </w:tcPr>
+          <w:p>
+            <w:pPr>
+              <w:spacing w:after="0" w:line="300" w:lineRule="atLeast"/>
+              <w:rPr>
+                <w:rFonts w:ascii="Consolas" w:eastAsia="Times New Roman" w:hAnsi="Consolas" w:cs="Segoe UI"/>
+                <w:color w:val="24292E"/>
+                <w:sz w:val="18"/>
+                <w:szCs w:val="18"/>
+              </w:rPr>
+            </w:pPr>
+          </w:p>
+        </w:tc>
+        <w:tc>
+          <w:tcPr>
+            <w:tcW w:w="0" w:type="auto"/>
+            <w:shd w:val="clear" w:color="auto" w:fill="FFFFFF"/>
+            <w:tcMar>
+              <w:top w:w="0" w:type="dxa"/>
+              <w:left w:w="150" w:type="dxa"/>
+              <w:bottom w:w="0" w:type="dxa"/>
+              <w:right w:w="150" w:type="dxa"/>
+            </w:tcMar>
+            <w:hideMark/>
+          </w:tcPr>
+          <w:p>
+            <w:pPr>
+              <w:spacing w:after="0" w:line="300" w:lineRule="atLeast"/>
+              <w:rPr>
+                <w:rFonts w:ascii="Consolas" w:eastAsia="Times New Roman" w:hAnsi="Consolas" w:cs="Segoe UI"/>
+                <w:color w:val="24292E"/>
+                <w:sz w:val="18"/>
+                <w:szCs w:val="18"/>
+              </w:rPr>
+            </w:pPr>
+          </w:p>
+          <w:p>
+            <w:pPr>
+              <w:spacing w:after="0" w:line="300" w:lineRule="atLeast"/>
+              <w:jc w:val="right"/>
+              <w:rPr>
+                <w:rFonts w:ascii="Times New Roman" w:eastAsia="Times New Roman" w:hAnsi="Times New Roman" w:cs="Times New Roman"/>
+                <w:sz w:val="20"/>
+                <w:szCs w:val="20"/>
+              </w:rPr>
+            </w:pPr>
+          </w:p>
+        </w:tc>
+      </w:tr>
+      <w:tr>
+        <w:tc>
+          <w:tcPr>
+            <w:tcW w:w="750" w:type="dxa"/>
+            <w:shd w:val="clear" w:color="auto" w:fill="FFFFFF"/>
+            <w:noWrap/>
+            <w:tcMar>
+              <w:top w:w="0" w:type="dxa"/>
+              <w:left w:w="150" w:type="dxa"/>
+              <w:bottom w:w="0" w:type="dxa"/>
+              <w:right w:w="150" w:type="dxa"/>
+            </w:tcMar>
+            <w:hideMark/>
+          </w:tcPr>
+          <w:p>
+            <w:pPr>
+              <w:spacing w:after="0" w:line="300" w:lineRule="atLeast"/>
+              <w:rPr>
+                <w:rFonts w:ascii="Times New Roman" w:eastAsia="Times New Roman" w:hAnsi="Times New Roman" w:cs="Times New Roman"/>
+                <w:sz w:val="20"/>
+                <w:szCs w:val="20"/>
+              </w:rPr>
+            </w:pPr>
+          </w:p>
+        </w:tc>
+        <w:tc>
+          <w:tcPr>
+            <w:tcW w:w="0" w:type="auto"/>
+            <w:shd w:val="clear" w:color="auto" w:fill="FFFFFF"/>
+            <w:tcMar>
+              <w:top w:w="0" w:type="dxa"/>
+              <w:left w:w="150" w:type="dxa"/>
+              <w:bottom w:w="0" w:type="dxa"/>
+              <w:right w:w="150" w:type="dxa"/>
+            </w:tcMar>
+            <w:hideMark/>
+          </w:tcPr>
+          <w:p>
+            <w:pPr>
+              <w:spacing w:after="0" w:line="300" w:lineRule="atLeast"/>
+              <w:rPr>
+                <w:rFonts w:ascii="Consolas" w:eastAsia="Times New Roman" w:hAnsi="Consolas" w:cs="Segoe UI"/>
+                <w:color w:val="24292E"/>
+                <w:sz w:val="18"/>
+                <w:szCs w:val="18"/>
+              </w:rPr>
+            </w:pPr>
+            <w:r>
+              <w:rPr>
+                <w:rFonts w:ascii="Consolas" w:eastAsia="Times New Roman" w:hAnsi="Consolas" w:cs="Segoe UI"/>
+                <w:color w:val="24292E"/>
+                <w:sz w:val="18"/>
+                <w:szCs w:val="18"/>
+              </w:rPr>
+              <w:t xml:space="preserve">           int </w:t>
+            </w:r>
+            <w:proofErr w:type="spellStart"/>
+            <w:proofErr w:type="gramStart"/>
+            <w:r>
+              <w:rPr>
+                <w:rFonts w:ascii="Consolas" w:eastAsia="Times New Roman" w:hAnsi="Consolas" w:cs="Segoe UI"/>
+                <w:color w:val="24292E"/>
+                <w:sz w:val="18"/>
+                <w:szCs w:val="18"/>
+              </w:rPr>
+              <w:t>arr</w:t>
+            </w:r>
+            <w:proofErr w:type="spellEnd"/>
+            <w:r>
+              <w:rPr>
+                <w:rFonts w:ascii="Consolas" w:eastAsia="Times New Roman" w:hAnsi="Consolas" w:cs="Segoe UI"/>
+                <w:color w:val="24292E"/>
+                <w:sz w:val="18"/>
+                <w:szCs w:val="18"/>
+              </w:rPr>
+              <w:t>[</w:t>
+            </w:r>
+            <w:proofErr w:type="gramEnd"/>
+            <w:r>
+              <w:rPr>
+                <w:rFonts w:ascii="Consolas" w:eastAsia="Times New Roman" w:hAnsi="Consolas" w:cs="Segoe UI"/>
+                <w:color w:val="24292E"/>
+                <w:sz w:val="18"/>
+                <w:szCs w:val="18"/>
+              </w:rPr>
+              <w:t>] = new int[n];</w:t>
+            </w:r>
+          </w:p>
+        </w:tc>
+      </w:tr>
+      <w:tr>
+        <w:tc>
+          <w:tcPr>
+            <w:tcW w:w="750" w:type="dxa"/>
+            <w:shd w:val="clear" w:color="auto" w:fill="FFFFFF"/>
+            <w:noWrap/>
+            <w:tcMar>
+              <w:top w:w="0" w:type="dxa"/>
+              <w:left w:w="150" w:type="dxa"/>
+              <w:bottom w:w="0" w:type="dxa"/>
+              <w:right w:w="150" w:type="dxa"/>
+            </w:tcMar>
+            <w:hideMark/>
+          </w:tcPr>
+          <w:p>
+            <w:pPr>
+              <w:spacing w:after="0" w:line="300" w:lineRule="atLeast"/>
+              <w:rPr>
+                <w:rFonts w:ascii="Consolas" w:eastAsia="Times New Roman" w:hAnsi="Consolas" w:cs="Segoe UI"/>
+                <w:color w:val="24292E"/>
+                <w:sz w:val="18"/>
+                <w:szCs w:val="18"/>
+              </w:rPr>
+            </w:pPr>
+          </w:p>
+        </w:tc>
+        <w:tc>
+          <w:tcPr>
+            <w:tcW w:w="0" w:type="auto"/>
+            <w:shd w:val="clear" w:color="auto" w:fill="FFFFFF"/>
+            <w:tcMar>
+              <w:top w:w="0" w:type="dxa"/>
+              <w:left w:w="150" w:type="dxa"/>
+              <w:bottom w:w="0" w:type="dxa"/>
+              <w:right w:w="150" w:type="dxa"/>
+            </w:tcMar>
+            <w:hideMark/>
+          </w:tcPr>
+          <w:p>
+            <w:pPr>
+              <w:spacing w:after="0" w:line="300" w:lineRule="atLeast"/>
+              <w:rPr>
+                <w:rFonts w:ascii="Consolas" w:eastAsia="Times New Roman" w:hAnsi="Consolas" w:cs="Segoe UI"/>
+                <w:color w:val="24292E"/>
+                <w:sz w:val="18"/>
+                <w:szCs w:val="18"/>
+              </w:rPr>
+            </w:pPr>
+          </w:p>
+          <w:p>
+            <w:pPr>
+              <w:spacing w:after="0" w:line="300" w:lineRule="atLeast"/>
+              <w:jc w:val="right"/>
+              <w:rPr>
+                <w:rFonts w:ascii="Times New Roman" w:eastAsia="Times New Roman" w:hAnsi="Times New Roman" w:cs="Times New Roman"/>
+                <w:sz w:val="20"/>
+                <w:szCs w:val="20"/>
+              </w:rPr>
+            </w:pPr>
+          </w:p>
+        </w:tc>
+      </w:tr>
+      <w:tr>
+        <w:tc>
+          <w:tcPr>
+            <w:tcW w:w="750" w:type="dxa"/>
+            <w:shd w:val="clear" w:color="auto" w:fill="FFFFFF"/>
+            <w:noWrap/>
+            <w:tcMar>
+              <w:top w:w="0" w:type="dxa"/>
+              <w:left w:w="150" w:type="dxa"/>
+              <w:bottom w:w="0" w:type="dxa"/>
+              <w:right w:w="150" w:type="dxa"/>
+            </w:tcMar>
+            <w:hideMark/>
+          </w:tcPr>
+          <w:p>
+            <w:pPr>
+              <w:spacing w:after="0" w:line="300" w:lineRule="atLeast"/>
+              <w:rPr>
+                <w:rFonts w:ascii="Times New Roman" w:eastAsia="Times New Roman" w:hAnsi="Times New Roman" w:cs="Times New Roman"/>
+                <w:sz w:val="20"/>
+                <w:szCs w:val="20"/>
+              </w:rPr>
+            </w:pPr>
+          </w:p>
+        </w:tc>
+        <w:tc>
+          <w:tcPr>
+            <w:tcW w:w="0" w:type="auto"/>
+            <w:shd w:val="clear" w:color="auto" w:fill="FFFFFF"/>
+            <w:tcMar>
+              <w:top w:w="0" w:type="dxa"/>
+              <w:left w:w="150" w:type="dxa"/>
+              <w:bottom w:w="0" w:type="dxa"/>
+              <w:right w:w="150" w:type="dxa"/>
+            </w:tcMar>
+            <w:hideMark/>
+          </w:tcPr>
+          <w:p>
+            <w:pPr>
+              <w:spacing w:after="0" w:line="300" w:lineRule="atLeast"/>
+              <w:rPr>
+                <w:rFonts w:ascii="Consolas" w:eastAsia="Times New Roman" w:hAnsi="Consolas" w:cs="Segoe UI"/>
+                <w:color w:val="24292E"/>
+                <w:sz w:val="18"/>
+                <w:szCs w:val="18"/>
+              </w:rPr>
+            </w:pPr>
+            <w:r>
+              <w:rPr>
+                <w:rFonts w:ascii="Consolas" w:eastAsia="Times New Roman" w:hAnsi="Consolas" w:cs="Segoe UI"/>
+                <w:color w:val="24292E"/>
+                <w:sz w:val="18"/>
+                <w:szCs w:val="18"/>
+              </w:rPr>
+              <w:t xml:space="preserve">           </w:t>
+            </w:r>
+          </w:p>
+        </w:tc>
+      </w:tr>
+      <w:tr>
+        <w:tc>
+          <w:tcPr>
+            <w:tcW w:w="750" w:type="dxa"/>
+            <w:shd w:val="clear" w:color="auto" w:fill="FFFFFF"/>
+            <w:noWrap/>
+            <w:tcMar>
+              <w:top w:w="0" w:type="dxa"/>
+              <w:left w:w="150" w:type="dxa"/>
+              <w:bottom w:w="0" w:type="dxa"/>
+              <w:right w:w="150" w:type="dxa"/>
+            </w:tcMar>
+            <w:hideMark/>
+          </w:tcPr>
+          <w:p>
+            <w:pPr>
+              <w:spacing w:after="0" w:line="300" w:lineRule="atLeast"/>
+              <w:rPr>
+                <w:rFonts w:ascii="Consolas" w:eastAsia="Times New Roman" w:hAnsi="Consolas" w:cs="Segoe UI"/>
+                <w:color w:val="24292E"/>
+                <w:sz w:val="18"/>
+                <w:szCs w:val="18"/>
+              </w:rPr>
+            </w:pPr>
+          </w:p>
+        </w:tc>
+        <w:tc>
+          <w:tcPr>
+            <w:tcW w:w="0" w:type="auto"/>
+            <w:shd w:val="clear" w:color="auto" w:fill="FFFFFF"/>
+            <w:tcMar>
+              <w:top w:w="0" w:type="dxa"/>
+              <w:left w:w="150" w:type="dxa"/>
+              <w:bottom w:w="0" w:type="dxa"/>
+              <w:right w:w="150" w:type="dxa"/>
+            </w:tcMar>
+            <w:hideMark/>
+          </w:tcPr>
+          <w:p>
+            <w:pPr>
+              <w:spacing w:after="0" w:line="300" w:lineRule="atLeast"/>
+              <w:rPr>
+                <w:rFonts w:ascii="Consolas" w:eastAsia="Times New Roman" w:hAnsi="Consolas" w:cs="Segoe UI"/>
+                <w:color w:val="24292E"/>
+                <w:sz w:val="18"/>
+                <w:szCs w:val="18"/>
+              </w:rPr>
+            </w:pPr>
+          </w:p>
+          <w:p>
+            <w:pPr>
+              <w:spacing w:after="0" w:line="300" w:lineRule="atLeast"/>
+              <w:jc w:val="right"/>
+              <w:rPr>
+                <w:rFonts w:ascii="Times New Roman" w:eastAsia="Times New Roman" w:hAnsi="Times New Roman" w:cs="Times New Roman"/>
+                <w:sz w:val="20"/>
+                <w:szCs w:val="20"/>
+              </w:rPr>
+            </w:pPr>
+          </w:p>
+        </w:tc>
+      </w:tr>
+      <w:tr>
+        <w:tc>
+          <w:tcPr>
+            <w:tcW w:w="750" w:type="dxa"/>
+            <w:shd w:val="clear" w:color="auto" w:fill="FFFFFF"/>
+            <w:noWrap/>
+            <w:tcMar>
+              <w:top w:w="0" w:type="dxa"/>
+              <w:left w:w="150" w:type="dxa"/>
+              <w:bottom w:w="0" w:type="dxa"/>
+              <w:right w:w="150" w:type="dxa"/>
+            </w:tcMar>
+            <w:hideMark/>
+          </w:tcPr>
+          <w:p>
+            <w:pPr>
+              <w:spacing w:after="0" w:line="300" w:lineRule="atLeast"/>
+              <w:rPr>
+                <w:rFonts w:ascii="Times New Roman" w:eastAsia="Times New Roman" w:hAnsi="Times New Roman" w:cs="Times New Roman"/>
+                <w:sz w:val="20"/>
+                <w:szCs w:val="20"/>
+              </w:rPr>
+            </w:pPr>
+          </w:p>
+        </w:tc>
+        <w:tc>
+          <w:tcPr>
+            <w:tcW w:w="0" w:type="auto"/>
+            <w:shd w:val="clear" w:color="auto" w:fill="FFFFFF"/>
+            <w:tcMar>
+              <w:top w:w="0" w:type="dxa"/>
+              <w:left w:w="150" w:type="dxa"/>
+              <w:bottom w:w="0" w:type="dxa"/>
+              <w:right w:w="150" w:type="dxa"/>
+            </w:tcMar>
+            <w:hideMark/>
+          </w:tcPr>
+          <w:p>
+            <w:pPr>
+              <w:spacing w:after="0" w:line="300" w:lineRule="atLeast"/>
+              <w:rPr>
+                <w:rFonts w:ascii="Consolas" w:eastAsia="Times New Roman" w:hAnsi="Consolas" w:cs="Segoe UI"/>
+                <w:color w:val="24292E"/>
+                <w:sz w:val="18"/>
+                <w:szCs w:val="18"/>
+              </w:rPr>
+            </w:pPr>
+            <w:r>
+              <w:rPr>
+                <w:rFonts w:ascii="Consolas" w:eastAsia="Times New Roman" w:hAnsi="Consolas" w:cs="Segoe UI"/>
+                <w:color w:val="24292E"/>
+                <w:sz w:val="18"/>
+                <w:szCs w:val="18"/>
+              </w:rPr>
+              <w:t xml:space="preserve">             </w:t>
+            </w:r>
+            <w:proofErr w:type="gramStart"/>
+            <w:r>
+              <w:rPr>
+                <w:rFonts w:ascii="Consolas" w:eastAsia="Times New Roman" w:hAnsi="Consolas" w:cs="Segoe UI"/>
+                <w:color w:val="24292E"/>
+                <w:sz w:val="18"/>
+                <w:szCs w:val="18"/>
+              </w:rPr>
+              <w:t>for(</w:t>
+            </w:r>
+            <w:proofErr w:type="gramEnd"/>
+            <w:r>
+              <w:rPr>
+                <w:rFonts w:ascii="Consolas" w:eastAsia="Times New Roman" w:hAnsi="Consolas" w:cs="Segoe UI"/>
+                <w:color w:val="24292E"/>
+                <w:sz w:val="18"/>
+                <w:szCs w:val="18"/>
+              </w:rPr>
+              <w:t>int j=0; j&lt;</w:t>
+            </w:r>
+            <w:proofErr w:type="spellStart"/>
+            <w:r>
+              <w:rPr>
+                <w:rFonts w:ascii="Consolas" w:eastAsia="Times New Roman" w:hAnsi="Consolas" w:cs="Segoe UI"/>
+                <w:color w:val="24292E"/>
+                <w:sz w:val="18"/>
+                <w:szCs w:val="18"/>
+              </w:rPr>
+              <w:t>n;j</w:t>
+            </w:r>
+            <w:proofErr w:type="spellEnd"/>
+            <w:r>
+              <w:rPr>
+                <w:rFonts w:ascii="Consolas" w:eastAsia="Times New Roman" w:hAnsi="Consolas" w:cs="Segoe UI"/>
+                <w:color w:val="24292E"/>
+                <w:sz w:val="18"/>
+                <w:szCs w:val="18"/>
+              </w:rPr>
+              <w:t>++){</w:t>
+            </w:r>
+          </w:p>
+        </w:tc>
+      </w:tr>
+      <w:tr>
+        <w:tc>
+          <w:tcPr>
+            <w:tcW w:w="750" w:type="dxa"/>
+            <w:shd w:val="clear" w:color="auto" w:fill="FFFFFF"/>
+            <w:noWrap/>
+            <w:tcMar>
+              <w:top w:w="0" w:type="dxa"/>
+              <w:left w:w="150" w:type="dxa"/>
+              <w:bottom w:w="0" w:type="dxa"/>
+              <w:right w:w="150" w:type="dxa"/>
+            </w:tcMar>
+            <w:hideMark/>
+          </w:tcPr>
+          <w:p>
+            <w:pPr>
+              <w:spacing w:after="0" w:line="300" w:lineRule="atLeast"/>
+              <w:rPr>
+                <w:rFonts w:ascii="Consolas" w:eastAsia="Times New Roman" w:hAnsi="Consolas" w:cs="Segoe UI"/>
+                <w:color w:val="24292E"/>
+                <w:sz w:val="18"/>
+                <w:szCs w:val="18"/>
+              </w:rPr>
+            </w:pPr>
+          </w:p>
+        </w:tc>
+        <w:tc>
+          <w:tcPr>
+            <w:tcW w:w="0" w:type="auto"/>
+            <w:shd w:val="clear" w:color="auto" w:fill="FFFFFF"/>
+            <w:tcMar>
+              <w:top w:w="0" w:type="dxa"/>
+              <w:left w:w="150" w:type="dxa"/>
+              <w:bottom w:w="0" w:type="dxa"/>
+              <w:right w:w="150" w:type="dxa"/>
+            </w:tcMar>
+            <w:hideMark/>
+          </w:tcPr>
+          <w:p>
+            <w:pPr>
+              <w:spacing w:after="0" w:line="300" w:lineRule="atLeast"/>
+              <w:rPr>
+                <w:rFonts w:ascii="Consolas" w:eastAsia="Times New Roman" w:hAnsi="Consolas" w:cs="Segoe UI"/>
+                <w:color w:val="24292E"/>
+                <w:sz w:val="18"/>
+                <w:szCs w:val="18"/>
+              </w:rPr>
+            </w:pPr>
+          </w:p>
+          <w:p>
+            <w:pPr>
+              <w:spacing w:after="0" w:line="300" w:lineRule="atLeast"/>
+              <w:jc w:val="right"/>
+              <w:rPr>
+                <w:rFonts w:ascii="Times New Roman" w:eastAsia="Times New Roman" w:hAnsi="Times New Roman" w:cs="Times New Roman"/>
+                <w:sz w:val="20"/>
+                <w:szCs w:val="20"/>
+              </w:rPr>
+            </w:pPr>
+          </w:p>
+        </w:tc>
+      </w:tr>
+      <w:tr>
+        <w:tc>
+          <w:tcPr>
+            <w:tcW w:w="750" w:type="dxa"/>
+            <w:shd w:val="clear" w:color="auto" w:fill="FFFFFF"/>
+            <w:noWrap/>
+            <w:tcMar>
+              <w:top w:w="0" w:type="dxa"/>
+              <w:left w:w="150" w:type="dxa"/>
+              <w:bottom w:w="0" w:type="dxa"/>
+              <w:right w:w="150" w:type="dxa"/>
+            </w:tcMar>
+            <w:hideMark/>
+          </w:tcPr>
+          <w:p>
+            <w:pPr>
+              <w:spacing w:after="0" w:line="300" w:lineRule="atLeast"/>
+              <w:rPr>
+                <w:rFonts w:ascii="Times New Roman" w:eastAsia="Times New Roman" w:hAnsi="Times New Roman" w:cs="Times New Roman"/>
+                <w:sz w:val="20"/>
+                <w:szCs w:val="20"/>
+              </w:rPr>
+            </w:pPr>
+          </w:p>
+        </w:tc>
+        <w:tc>
+          <w:tcPr>
+            <w:tcW w:w="0" w:type="auto"/>
+            <w:shd w:val="clear" w:color="auto" w:fill="FFFFFF"/>
+            <w:tcMar>
+              <w:top w:w="0" w:type="dxa"/>
+              <w:left w:w="150" w:type="dxa"/>
+              <w:bottom w:w="0" w:type="dxa"/>
+              <w:right w:w="150" w:type="dxa"/>
+            </w:tcMar>
+            <w:hideMark/>
+          </w:tcPr>
+          <w:p>
+            <w:pPr>
+              <w:spacing w:after="0" w:line="300" w:lineRule="atLeast"/>
+              <w:rPr>
+                <w:rFonts w:ascii="Consolas" w:eastAsia="Times New Roman" w:hAnsi="Consolas" w:cs="Segoe UI"/>
+                <w:color w:val="24292E"/>
+                <w:sz w:val="18"/>
+                <w:szCs w:val="18"/>
+              </w:rPr>
+            </w:pPr>
+            <w:r>
+              <w:rPr>
+                <w:rFonts w:ascii="Consolas" w:eastAsia="Times New Roman" w:hAnsi="Consolas" w:cs="Segoe UI"/>
+                <w:color w:val="24292E"/>
+                <w:sz w:val="18"/>
+                <w:szCs w:val="18"/>
+              </w:rPr>
+              <w:t xml:space="preserve">              </w:t>
+            </w:r>
+            <w:proofErr w:type="spellStart"/>
+            <w:r>
+              <w:rPr>
+                <w:rFonts w:ascii="Consolas" w:eastAsia="Times New Roman" w:hAnsi="Consolas" w:cs="Segoe UI"/>
+                <w:color w:val="24292E"/>
+                <w:sz w:val="18"/>
+                <w:szCs w:val="18"/>
+              </w:rPr>
+              <w:t>arr</w:t>
+            </w:r>
+            <w:proofErr w:type="spellEnd"/>
+            <w:r>
+              <w:rPr>
+                <w:rFonts w:ascii="Consolas" w:eastAsia="Times New Roman" w:hAnsi="Consolas" w:cs="Segoe UI"/>
+                <w:color w:val="24292E"/>
+                <w:sz w:val="18"/>
+                <w:szCs w:val="18"/>
+              </w:rPr>
+              <w:t>[j]=</w:t>
+            </w:r>
+            <w:proofErr w:type="spellStart"/>
+            <w:proofErr w:type="gramStart"/>
+            <w:r>
+              <w:rPr>
+                <w:rFonts w:ascii="Consolas" w:eastAsia="Times New Roman" w:hAnsi="Consolas" w:cs="Segoe UI"/>
+                <w:color w:val="24292E"/>
+                <w:sz w:val="18"/>
+                <w:szCs w:val="18"/>
+              </w:rPr>
+              <w:t>sc.nextInt</w:t>
+            </w:r>
+            <w:proofErr w:type="spellEnd"/>
+            <w:proofErr w:type="gramEnd"/>
+            <w:r>
+              <w:rPr>
+                <w:rFonts w:ascii="Consolas" w:eastAsia="Times New Roman" w:hAnsi="Consolas" w:cs="Segoe UI"/>
+                <w:color w:val="24292E"/>
+                <w:sz w:val="18"/>
+                <w:szCs w:val="18"/>
+              </w:rPr>
+              <w:t>();</w:t>
+            </w:r>
+          </w:p>
+        </w:tc>
+      </w:tr>
+      <w:tr>
+        <w:tc>
+          <w:tcPr>
+            <w:tcW w:w="750" w:type="dxa"/>
+            <w:shd w:val="clear" w:color="auto" w:fill="FFFFFF"/>
+            <w:noWrap/>
+            <w:tcMar>
+              <w:top w:w="0" w:type="dxa"/>
+              <w:left w:w="150" w:type="dxa"/>
+              <w:bottom w:w="0" w:type="dxa"/>
+              <w:right w:w="150" w:type="dxa"/>
+            </w:tcMar>
+            <w:hideMark/>
+          </w:tcPr>
+          <w:p>
+            <w:pPr>
+              <w:spacing w:after="0" w:line="300" w:lineRule="atLeast"/>
+              <w:rPr>
+                <w:rFonts w:ascii="Consolas" w:eastAsia="Times New Roman" w:hAnsi="Consolas" w:cs="Segoe UI"/>
+                <w:color w:val="24292E"/>
+                <w:sz w:val="18"/>
+                <w:szCs w:val="18"/>
+              </w:rPr>
+            </w:pPr>
+          </w:p>
+        </w:tc>
+        <w:tc>
+          <w:tcPr>
+            <w:tcW w:w="0" w:type="auto"/>
+            <w:shd w:val="clear" w:color="auto" w:fill="FFFFFF"/>
+            <w:tcMar>
+              <w:top w:w="0" w:type="dxa"/>
+              <w:left w:w="150" w:type="dxa"/>
+              <w:bottom w:w="0" w:type="dxa"/>
+              <w:right w:w="150" w:type="dxa"/>
+            </w:tcMar>
+            <w:hideMark/>
+          </w:tcPr>
+          <w:p>
+            <w:pPr>
+              <w:spacing w:after="0" w:line="300" w:lineRule="atLeast"/>
+              <w:rPr>
+                <w:rFonts w:ascii="Consolas" w:eastAsia="Times New Roman" w:hAnsi="Consolas" w:cs="Segoe UI"/>
+                <w:color w:val="24292E"/>
+                <w:sz w:val="18"/>
+                <w:szCs w:val="18"/>
+              </w:rPr>
+            </w:pPr>
+          </w:p>
+          <w:p>
+            <w:pPr>
+              <w:spacing w:after="0" w:line="300" w:lineRule="atLeast"/>
+              <w:jc w:val="right"/>
+              <w:rPr>
+                <w:rFonts w:ascii="Times New Roman" w:eastAsia="Times New Roman" w:hAnsi="Times New Roman" w:cs="Times New Roman"/>
+                <w:sz w:val="20"/>
+                <w:szCs w:val="20"/>
+              </w:rPr>
+            </w:pPr>
+          </w:p>
+        </w:tc>
+      </w:tr>
+      <w:tr>
+        <w:tc>
+          <w:tcPr>
+            <w:tcW w:w="750" w:type="dxa"/>
+            <w:shd w:val="clear" w:color="auto" w:fill="FFFFFF"/>
+            <w:noWrap/>
+            <w:tcMar>
+              <w:top w:w="0" w:type="dxa"/>
+              <w:left w:w="150" w:type="dxa"/>
+              <w:bottom w:w="0" w:type="dxa"/>
+              <w:right w:w="150" w:type="dxa"/>
+            </w:tcMar>
+            <w:hideMark/>
+          </w:tcPr>
+          <w:p>
+            <w:pPr>
+              <w:spacing w:after="0" w:line="300" w:lineRule="atLeast"/>
+              <w:rPr>
+                <w:rFonts w:ascii="Times New Roman" w:eastAsia="Times New Roman" w:hAnsi="Times New Roman" w:cs="Times New Roman"/>
+                <w:sz w:val="20"/>
+                <w:szCs w:val="20"/>
+              </w:rPr>
+            </w:pPr>
+          </w:p>
+        </w:tc>
+        <w:tc>
+          <w:tcPr>
+            <w:tcW w:w="0" w:type="auto"/>
+            <w:shd w:val="clear" w:color="auto" w:fill="FFFFFF"/>
+            <w:tcMar>
+              <w:top w:w="0" w:type="dxa"/>
+              <w:left w:w="150" w:type="dxa"/>
+              <w:bottom w:w="0" w:type="dxa"/>
+              <w:right w:w="150" w:type="dxa"/>
+            </w:tcMar>
+            <w:hideMark/>
+          </w:tcPr>
+          <w:p>
+            <w:pPr>
+              <w:spacing w:after="0" w:line="300" w:lineRule="atLeast"/>
+              <w:rPr>
+                <w:rFonts w:ascii="Consolas" w:eastAsia="Times New Roman" w:hAnsi="Consolas" w:cs="Segoe UI"/>
+                <w:color w:val="24292E"/>
+                <w:sz w:val="18"/>
+                <w:szCs w:val="18"/>
+              </w:rPr>
+            </w:pPr>
+            <w:r>
+              <w:rPr>
+                <w:rFonts w:ascii="Consolas" w:eastAsia="Times New Roman" w:hAnsi="Consolas" w:cs="Segoe UI"/>
+                <w:color w:val="24292E"/>
+                <w:sz w:val="18"/>
+                <w:szCs w:val="18"/>
+              </w:rPr>
+              <w:t xml:space="preserve">               </w:t>
+            </w:r>
+          </w:p>
+        </w:tc>
+      </w:tr>
+      <w:tr>
+        <w:tc>
+          <w:tcPr>
+            <w:tcW w:w="750" w:type="dxa"/>
+            <w:shd w:val="clear" w:color="auto" w:fill="FFFFFF"/>
+            <w:noWrap/>
+            <w:tcMar>
+              <w:top w:w="0" w:type="dxa"/>
+              <w:left w:w="150" w:type="dxa"/>
+              <w:bottom w:w="0" w:type="dxa"/>
+              <w:right w:w="150" w:type="dxa"/>
+            </w:tcMar>
+            <w:hideMark/>
+          </w:tcPr>
+          <w:p>
+            <w:pPr>
+              <w:spacing w:after="0" w:line="300" w:lineRule="atLeast"/>
+              <w:rPr>
+                <w:rFonts w:ascii="Consolas" w:eastAsia="Times New Roman" w:hAnsi="Consolas" w:cs="Segoe UI"/>
+                <w:color w:val="24292E"/>
+                <w:sz w:val="18"/>
+                <w:szCs w:val="18"/>
+              </w:rPr>
+            </w:pPr>
+          </w:p>
+        </w:tc>
+        <w:tc>
+          <w:tcPr>
+            <w:tcW w:w="0" w:type="auto"/>
+            <w:shd w:val="clear" w:color="auto" w:fill="FFFFFF"/>
+            <w:tcMar>
+              <w:top w:w="0" w:type="dxa"/>
+              <w:left w:w="150" w:type="dxa"/>
+              <w:bottom w:w="0" w:type="dxa"/>
+              <w:right w:w="150" w:type="dxa"/>
+            </w:tcMar>
+            <w:hideMark/>
+          </w:tcPr>
+          <w:p>
+            <w:pPr>
+              <w:spacing w:after="0" w:line="300" w:lineRule="atLeast"/>
+              <w:rPr>
+                <w:rFonts w:ascii="Consolas" w:eastAsia="Times New Roman" w:hAnsi="Consolas" w:cs="Segoe UI"/>
+                <w:color w:val="24292E"/>
+                <w:sz w:val="18"/>
+                <w:szCs w:val="18"/>
+              </w:rPr>
+            </w:pPr>
+          </w:p>
+          <w:p>
+            <w:pPr>
+              <w:spacing w:after="0" w:line="300" w:lineRule="atLeast"/>
+              <w:jc w:val="right"/>
+              <w:rPr>
+                <w:rFonts w:ascii="Times New Roman" w:eastAsia="Times New Roman" w:hAnsi="Times New Roman" w:cs="Times New Roman"/>
+                <w:sz w:val="20"/>
+                <w:szCs w:val="20"/>
+              </w:rPr>
+            </w:pPr>
+          </w:p>
+        </w:tc>
+      </w:tr>
+      <w:tr>
+        <w:tc>
+          <w:tcPr>
+            <w:tcW w:w="750" w:type="dxa"/>
+            <w:shd w:val="clear" w:color="auto" w:fill="FFFFFF"/>
+            <w:noWrap/>
+            <w:tcMar>
+              <w:top w:w="0" w:type="dxa"/>
+              <w:left w:w="150" w:type="dxa"/>
+              <w:bottom w:w="0" w:type="dxa"/>
+              <w:right w:w="150" w:type="dxa"/>
+            </w:tcMar>
+            <w:hideMark/>
+          </w:tcPr>
+          <w:p>
+            <w:pPr>
+              <w:spacing w:after="0" w:line="300" w:lineRule="atLeast"/>
+              <w:rPr>
+                <w:rFonts w:ascii="Times New Roman" w:eastAsia="Times New Roman" w:hAnsi="Times New Roman" w:cs="Times New Roman"/>
+                <w:sz w:val="20"/>
+                <w:szCs w:val="20"/>
+              </w:rPr>
+            </w:pPr>
+          </w:p>
+        </w:tc>
+        <w:tc>
+          <w:tcPr>
+            <w:tcW w:w="0" w:type="auto"/>
+            <w:shd w:val="clear" w:color="auto" w:fill="FFFFFF"/>
+            <w:tcMar>
+              <w:top w:w="0" w:type="dxa"/>
+              <w:left w:w="150" w:type="dxa"/>
+              <w:bottom w:w="0" w:type="dxa"/>
+              <w:right w:w="150" w:type="dxa"/>
+            </w:tcMar>
+            <w:hideMark/>
+          </w:tcPr>
+          <w:p>
+            <w:pPr>
+              <w:spacing w:after="0" w:line="300" w:lineRule="atLeast"/>
+              <w:rPr>
+                <w:rFonts w:ascii="Consolas" w:eastAsia="Times New Roman" w:hAnsi="Consolas" w:cs="Segoe UI"/>
+                <w:color w:val="24292E"/>
+                <w:sz w:val="18"/>
+                <w:szCs w:val="18"/>
+              </w:rPr>
+            </w:pPr>
+            <w:r>
+              <w:rPr>
+                <w:rFonts w:ascii="Consolas" w:eastAsia="Times New Roman" w:hAnsi="Consolas" w:cs="Segoe UI"/>
+                <w:color w:val="24292E"/>
+                <w:sz w:val="18"/>
+                <w:szCs w:val="18"/>
+              </w:rPr>
+              <w:t xml:space="preserve">             }</w:t>
+            </w:r>
+          </w:p>
+        </w:tc>
+      </w:tr>
+      <w:tr>
+        <w:tc>
+          <w:tcPr>
+            <w:tcW w:w="750" w:type="dxa"/>
+            <w:shd w:val="clear" w:color="auto" w:fill="FFFFFF"/>
+            <w:noWrap/>
+            <w:tcMar>
+              <w:top w:w="0" w:type="dxa"/>
+              <w:left w:w="150" w:type="dxa"/>
+              <w:bottom w:w="0" w:type="dxa"/>
+              <w:right w:w="150" w:type="dxa"/>
+            </w:tcMar>
+            <w:hideMark/>
+          </w:tcPr>
+          <w:p>
+            <w:pPr>
+              <w:spacing w:after="0" w:line="300" w:lineRule="atLeast"/>
+              <w:rPr>
+                <w:rFonts w:ascii="Consolas" w:eastAsia="Times New Roman" w:hAnsi="Consolas" w:cs="Segoe UI"/>
+                <w:color w:val="24292E"/>
+                <w:sz w:val="18"/>
+                <w:szCs w:val="18"/>
+              </w:rPr>
+            </w:pPr>
+          </w:p>
+        </w:tc>
+        <w:tc>
+          <w:tcPr>
+            <w:tcW w:w="0" w:type="auto"/>
+            <w:shd w:val="clear" w:color="auto" w:fill="FFFFFF"/>
+            <w:tcMar>
+              <w:top w:w="0" w:type="dxa"/>
+              <w:left w:w="150" w:type="dxa"/>
+              <w:bottom w:w="0" w:type="dxa"/>
+              <w:right w:w="150" w:type="dxa"/>
+            </w:tcMar>
+            <w:hideMark/>
+          </w:tcPr>
+          <w:p>
+            <w:pPr>
+              <w:spacing w:after="0" w:line="300" w:lineRule="atLeast"/>
+              <w:rPr>
+                <w:rFonts w:ascii="Consolas" w:eastAsia="Times New Roman" w:hAnsi="Consolas" w:cs="Segoe UI"/>
+                <w:color w:val="24292E"/>
+                <w:sz w:val="18"/>
+                <w:szCs w:val="18"/>
+              </w:rPr>
+            </w:pPr>
+          </w:p>
+          <w:p>
+            <w:pPr>
+              <w:spacing w:after="0" w:line="300" w:lineRule="atLeast"/>
+              <w:jc w:val="right"/>
+              <w:rPr>
+                <w:rFonts w:ascii="Times New Roman" w:eastAsia="Times New Roman" w:hAnsi="Times New Roman" w:cs="Times New Roman"/>
+                <w:sz w:val="20"/>
+                <w:szCs w:val="20"/>
+              </w:rPr>
+            </w:pPr>
+          </w:p>
+        </w:tc>
+      </w:tr>
+      <w:tr>
+        <w:tc>
+          <w:tcPr>
+            <w:tcW w:w="750" w:type="dxa"/>
+            <w:shd w:val="clear" w:color="auto" w:fill="FFFFFF"/>
+            <w:noWrap/>
+            <w:tcMar>
+              <w:top w:w="0" w:type="dxa"/>
+              <w:left w:w="150" w:type="dxa"/>
+              <w:bottom w:w="0" w:type="dxa"/>
+              <w:right w:w="150" w:type="dxa"/>
+            </w:tcMar>
+            <w:hideMark/>
+          </w:tcPr>
+          <w:p>
+            <w:pPr>
+              <w:spacing w:after="0" w:line="300" w:lineRule="atLeast"/>
+              <w:rPr>
+                <w:rFonts w:ascii="Times New Roman" w:eastAsia="Times New Roman" w:hAnsi="Times New Roman" w:cs="Times New Roman"/>
+                <w:sz w:val="20"/>
+                <w:szCs w:val="20"/>
+              </w:rPr>
+            </w:pPr>
+          </w:p>
+        </w:tc>
+        <w:tc>
+          <w:tcPr>
+            <w:tcW w:w="0" w:type="auto"/>
+            <w:shd w:val="clear" w:color="auto" w:fill="FFFFFF"/>
+            <w:tcMar>
+              <w:top w:w="0" w:type="dxa"/>
+              <w:left w:w="150" w:type="dxa"/>
+              <w:bottom w:w="0" w:type="dxa"/>
+              <w:right w:w="150" w:type="dxa"/>
+            </w:tcMar>
+            <w:hideMark/>
+          </w:tcPr>
+          <w:p>
+            <w:pPr>
+              <w:spacing w:after="0" w:line="300" w:lineRule="atLeast"/>
+              <w:rPr>
+                <w:rFonts w:ascii="Consolas" w:eastAsia="Times New Roman" w:hAnsi="Consolas" w:cs="Segoe UI"/>
+                <w:color w:val="24292E"/>
+                <w:sz w:val="18"/>
+                <w:szCs w:val="18"/>
+              </w:rPr>
+            </w:pPr>
+            <w:r>
+              <w:rPr>
+                <w:rFonts w:ascii="Consolas" w:eastAsia="Times New Roman" w:hAnsi="Consolas" w:cs="Segoe UI"/>
+                <w:color w:val="24292E"/>
+                <w:sz w:val="18"/>
+                <w:szCs w:val="18"/>
+              </w:rPr>
+              <w:t xml:space="preserve">             </w:t>
+            </w:r>
+          </w:p>
+        </w:tc>
+      </w:tr>
+      <w:tr>
+        <w:tc>
+          <w:tcPr>
+            <w:tcW w:w="750" w:type="dxa"/>
+            <w:shd w:val="clear" w:color="auto" w:fill="FFFFFF"/>
+            <w:noWrap/>
+            <w:tcMar>
+              <w:top w:w="0" w:type="dxa"/>
+              <w:left w:w="150" w:type="dxa"/>
+              <w:bottom w:w="0" w:type="dxa"/>
+              <w:right w:w="150" w:type="dxa"/>
+            </w:tcMar>
+            <w:hideMark/>
+          </w:tcPr>
+          <w:p>
+            <w:pPr>
+              <w:spacing w:after="0" w:line="300" w:lineRule="atLeast"/>
+              <w:rPr>
+                <w:rFonts w:ascii="Consolas" w:eastAsia="Times New Roman" w:hAnsi="Consolas" w:cs="Segoe UI"/>
+                <w:color w:val="24292E"/>
+                <w:sz w:val="18"/>
+                <w:szCs w:val="18"/>
+              </w:rPr>
+            </w:pPr>
+          </w:p>
+        </w:tc>
+        <w:tc>
+          <w:tcPr>
+            <w:tcW w:w="0" w:type="auto"/>
+            <w:shd w:val="clear" w:color="auto" w:fill="FFFFFF"/>
+            <w:tcMar>
+              <w:top w:w="0" w:type="dxa"/>
+              <w:left w:w="150" w:type="dxa"/>
+              <w:bottom w:w="0" w:type="dxa"/>
+              <w:right w:w="150" w:type="dxa"/>
+            </w:tcMar>
+            <w:hideMark/>
+          </w:tcPr>
+          <w:p>
+            <w:pPr>
+              <w:spacing w:after="0" w:line="300" w:lineRule="atLeast"/>
+              <w:rPr>
+                <w:rFonts w:ascii="Consolas" w:eastAsia="Times New Roman" w:hAnsi="Consolas" w:cs="Segoe UI"/>
+                <w:color w:val="24292E"/>
+                <w:sz w:val="18"/>
+                <w:szCs w:val="18"/>
+              </w:rPr>
+            </w:pPr>
+          </w:p>
+          <w:p>
+            <w:pPr>
+              <w:spacing w:after="0" w:line="300" w:lineRule="atLeast"/>
+              <w:jc w:val="right"/>
+              <w:rPr>
+                <w:rFonts w:ascii="Times New Roman" w:eastAsia="Times New Roman" w:hAnsi="Times New Roman" w:cs="Times New Roman"/>
+                <w:sz w:val="20"/>
+                <w:szCs w:val="20"/>
+              </w:rPr>
+            </w:pPr>
+          </w:p>
+        </w:tc>
+      </w:tr>
+      <w:tr>
+        <w:tc>
+          <w:tcPr>
+            <w:tcW w:w="750" w:type="dxa"/>
+            <w:shd w:val="clear" w:color="auto" w:fill="FFFFFF"/>
+            <w:noWrap/>
+            <w:tcMar>
+              <w:top w:w="0" w:type="dxa"/>
+              <w:left w:w="150" w:type="dxa"/>
+              <w:bottom w:w="0" w:type="dxa"/>
+              <w:right w:w="150" w:type="dxa"/>
+            </w:tcMar>
+            <w:hideMark/>
+          </w:tcPr>
+          <w:p>
+            <w:pPr>
+              <w:spacing w:after="0" w:line="300" w:lineRule="atLeast"/>
+              <w:rPr>
+                <w:rFonts w:ascii="Times New Roman" w:eastAsia="Times New Roman" w:hAnsi="Times New Roman" w:cs="Times New Roman"/>
+                <w:sz w:val="20"/>
+                <w:szCs w:val="20"/>
+              </w:rPr>
+            </w:pPr>
+          </w:p>
+        </w:tc>
+        <w:tc>
+          <w:tcPr>
+            <w:tcW w:w="0" w:type="auto"/>
+            <w:shd w:val="clear" w:color="auto" w:fill="FFFFFF"/>
+            <w:tcMar>
+              <w:top w:w="0" w:type="dxa"/>
+              <w:left w:w="150" w:type="dxa"/>
+              <w:bottom w:w="0" w:type="dxa"/>
+              <w:right w:w="150" w:type="dxa"/>
+            </w:tcMar>
+            <w:hideMark/>
+          </w:tcPr>
+          <w:p>
+            <w:pPr>
+              <w:spacing w:after="0" w:line="300" w:lineRule="atLeast"/>
+              <w:rPr>
+                <w:rFonts w:ascii="Consolas" w:eastAsia="Times New Roman" w:hAnsi="Consolas" w:cs="Segoe UI"/>
+                <w:color w:val="24292E"/>
+                <w:sz w:val="18"/>
+                <w:szCs w:val="18"/>
+              </w:rPr>
+            </w:pPr>
+            <w:r>
+              <w:rPr>
+                <w:rFonts w:ascii="Consolas" w:eastAsia="Times New Roman" w:hAnsi="Consolas" w:cs="Segoe UI"/>
+                <w:color w:val="24292E"/>
+                <w:sz w:val="18"/>
+                <w:szCs w:val="18"/>
+              </w:rPr>
+              <w:t xml:space="preserve">            int min=</w:t>
+            </w:r>
+            <w:proofErr w:type="spellStart"/>
+            <w:proofErr w:type="gramStart"/>
+            <w:r>
+              <w:rPr>
+                <w:rFonts w:ascii="Consolas" w:eastAsia="Times New Roman" w:hAnsi="Consolas" w:cs="Segoe UI"/>
+                <w:color w:val="24292E"/>
+                <w:sz w:val="18"/>
+                <w:szCs w:val="18"/>
+              </w:rPr>
+              <w:t>arr</w:t>
+            </w:r>
+            <w:proofErr w:type="spellEnd"/>
+            <w:r>
+              <w:rPr>
+                <w:rFonts w:ascii="Consolas" w:eastAsia="Times New Roman" w:hAnsi="Consolas" w:cs="Segoe UI"/>
+                <w:color w:val="24292E"/>
+                <w:sz w:val="18"/>
+                <w:szCs w:val="18"/>
+              </w:rPr>
+              <w:t>[</w:t>
+            </w:r>
+            <w:proofErr w:type="gramEnd"/>
+            <w:r>
+              <w:rPr>
+                <w:rFonts w:ascii="Consolas" w:eastAsia="Times New Roman" w:hAnsi="Consolas" w:cs="Segoe UI"/>
+                <w:color w:val="24292E"/>
+                <w:sz w:val="18"/>
+                <w:szCs w:val="18"/>
+              </w:rPr>
+              <w:t>0];</w:t>
+            </w:r>
+          </w:p>
+        </w:tc>
+      </w:tr>
+      <w:tr>
+        <w:tc>
+          <w:tcPr>
+            <w:tcW w:w="750" w:type="dxa"/>
+            <w:shd w:val="clear" w:color="auto" w:fill="FFFFFF"/>
+            <w:noWrap/>
+            <w:tcMar>
+              <w:top w:w="0" w:type="dxa"/>
+              <w:left w:w="150" w:type="dxa"/>
+              <w:bottom w:w="0" w:type="dxa"/>
+              <w:right w:w="150" w:type="dxa"/>
+            </w:tcMar>
+            <w:hideMark/>
+          </w:tcPr>
+          <w:p>
+            <w:pPr>
+              <w:spacing w:after="0" w:line="300" w:lineRule="atLeast"/>
+              <w:rPr>
+                <w:rFonts w:ascii="Consolas" w:eastAsia="Times New Roman" w:hAnsi="Consolas" w:cs="Segoe UI"/>
+                <w:color w:val="24292E"/>
+                <w:sz w:val="18"/>
+                <w:szCs w:val="18"/>
+              </w:rPr>
+            </w:pPr>
+          </w:p>
+        </w:tc>
+        <w:tc>
+          <w:tcPr>
+            <w:tcW w:w="0" w:type="auto"/>
+            <w:shd w:val="clear" w:color="auto" w:fill="FFFFFF"/>
+            <w:tcMar>
+              <w:top w:w="0" w:type="dxa"/>
+              <w:left w:w="150" w:type="dxa"/>
+              <w:bottom w:w="0" w:type="dxa"/>
+              <w:right w:w="150" w:type="dxa"/>
+            </w:tcMar>
+            <w:hideMark/>
+          </w:tcPr>
+          <w:p>
+            <w:pPr>
+              <w:spacing w:after="0" w:line="300" w:lineRule="atLeast"/>
+              <w:rPr>
+                <w:rFonts w:ascii="Consolas" w:eastAsia="Times New Roman" w:hAnsi="Consolas" w:cs="Segoe UI"/>
+                <w:color w:val="24292E"/>
+                <w:sz w:val="18"/>
+                <w:szCs w:val="18"/>
+              </w:rPr>
+            </w:pPr>
+          </w:p>
+          <w:p>
+            <w:pPr>
+              <w:spacing w:after="0" w:line="300" w:lineRule="atLeast"/>
+              <w:jc w:val="right"/>
+              <w:rPr>
+                <w:rFonts w:ascii="Times New Roman" w:eastAsia="Times New Roman" w:hAnsi="Times New Roman" w:cs="Times New Roman"/>
+                <w:sz w:val="20"/>
+                <w:szCs w:val="20"/>
+              </w:rPr>
+            </w:pPr>
+          </w:p>
+        </w:tc>
+      </w:tr>
+      <w:tr>
+        <w:tc>
+          <w:tcPr>
+            <w:tcW w:w="750" w:type="dxa"/>
+            <w:shd w:val="clear" w:color="auto" w:fill="FFFFFF"/>
+            <w:noWrap/>
+            <w:tcMar>
+              <w:top w:w="0" w:type="dxa"/>
+              <w:left w:w="150" w:type="dxa"/>
+              <w:bottom w:w="0" w:type="dxa"/>
+              <w:right w:w="150" w:type="dxa"/>
+            </w:tcMar>
+            <w:hideMark/>
+          </w:tcPr>
+          <w:p>
+            <w:pPr>
+              <w:spacing w:after="0" w:line="300" w:lineRule="atLeast"/>
+              <w:rPr>
+                <w:rFonts w:ascii="Times New Roman" w:eastAsia="Times New Roman" w:hAnsi="Times New Roman" w:cs="Times New Roman"/>
+                <w:sz w:val="20"/>
+                <w:szCs w:val="20"/>
+              </w:rPr>
+            </w:pPr>
+          </w:p>
+        </w:tc>
+        <w:tc>
+          <w:tcPr>
+            <w:tcW w:w="0" w:type="auto"/>
+            <w:shd w:val="clear" w:color="auto" w:fill="FFFFFF"/>
+            <w:tcMar>
+              <w:top w:w="0" w:type="dxa"/>
+              <w:left w:w="150" w:type="dxa"/>
+              <w:bottom w:w="0" w:type="dxa"/>
+              <w:right w:w="150" w:type="dxa"/>
+            </w:tcMar>
+            <w:hideMark/>
+          </w:tcPr>
+          <w:p>
+            <w:pPr>
+              <w:spacing w:after="0" w:line="300" w:lineRule="atLeast"/>
+              <w:rPr>
+                <w:rFonts w:ascii="Consolas" w:eastAsia="Times New Roman" w:hAnsi="Consolas" w:cs="Segoe UI"/>
+                <w:color w:val="24292E"/>
+                <w:sz w:val="18"/>
+                <w:szCs w:val="18"/>
+              </w:rPr>
+            </w:pPr>
+            <w:r>
+              <w:rPr>
+                <w:rFonts w:ascii="Consolas" w:eastAsia="Times New Roman" w:hAnsi="Consolas" w:cs="Segoe UI"/>
+                <w:color w:val="24292E"/>
+                <w:sz w:val="18"/>
+                <w:szCs w:val="18"/>
+              </w:rPr>
+              <w:t xml:space="preserve">            </w:t>
+            </w:r>
+            <w:proofErr w:type="gramStart"/>
+            <w:r>
+              <w:rPr>
+                <w:rFonts w:ascii="Consolas" w:eastAsia="Times New Roman" w:hAnsi="Consolas" w:cs="Segoe UI"/>
+                <w:color w:val="24292E"/>
+                <w:sz w:val="18"/>
+                <w:szCs w:val="18"/>
+              </w:rPr>
+              <w:t>for(</w:t>
+            </w:r>
+            <w:proofErr w:type="gramEnd"/>
+            <w:r>
+              <w:rPr>
+                <w:rFonts w:ascii="Consolas" w:eastAsia="Times New Roman" w:hAnsi="Consolas" w:cs="Segoe UI"/>
+                <w:color w:val="24292E"/>
+                <w:sz w:val="18"/>
+                <w:szCs w:val="18"/>
+              </w:rPr>
+              <w:t>int j=0;j&lt;</w:t>
+            </w:r>
+            <w:proofErr w:type="spellStart"/>
+            <w:r>
+              <w:rPr>
+                <w:rFonts w:ascii="Consolas" w:eastAsia="Times New Roman" w:hAnsi="Consolas" w:cs="Segoe UI"/>
+                <w:color w:val="24292E"/>
+                <w:sz w:val="18"/>
+                <w:szCs w:val="18"/>
+              </w:rPr>
+              <w:t>n;j</w:t>
+            </w:r>
+            <w:proofErr w:type="spellEnd"/>
+            <w:r>
+              <w:rPr>
+                <w:rFonts w:ascii="Consolas" w:eastAsia="Times New Roman" w:hAnsi="Consolas" w:cs="Segoe UI"/>
+                <w:color w:val="24292E"/>
+                <w:sz w:val="18"/>
+                <w:szCs w:val="18"/>
+              </w:rPr>
+              <w:t>++ ){</w:t>
+            </w:r>
+          </w:p>
+        </w:tc>
+      </w:tr>
+      <w:tr>
+        <w:tc>
+          <w:tcPr>
+            <w:tcW w:w="750" w:type="dxa"/>
+            <w:shd w:val="clear" w:color="auto" w:fill="FFFFFF"/>
+            <w:noWrap/>
+            <w:tcMar>
+              <w:top w:w="0" w:type="dxa"/>
+              <w:left w:w="150" w:type="dxa"/>
+              <w:bottom w:w="0" w:type="dxa"/>
+              <w:right w:w="150" w:type="dxa"/>
+            </w:tcMar>
+            <w:hideMark/>
+          </w:tcPr>
+          <w:p>
+            <w:pPr>
+              <w:spacing w:after="0" w:line="300" w:lineRule="atLeast"/>
+              <w:rPr>
+                <w:rFonts w:ascii="Consolas" w:eastAsia="Times New Roman" w:hAnsi="Consolas" w:cs="Segoe UI"/>
+                <w:color w:val="24292E"/>
+                <w:sz w:val="18"/>
+                <w:szCs w:val="18"/>
+              </w:rPr>
+            </w:pPr>
+          </w:p>
+        </w:tc>
+        <w:tc>
+          <w:tcPr>
+            <w:tcW w:w="0" w:type="auto"/>
+            <w:shd w:val="clear" w:color="auto" w:fill="FFFFFF"/>
+            <w:tcMar>
+              <w:top w:w="0" w:type="dxa"/>
+              <w:left w:w="150" w:type="dxa"/>
+              <w:bottom w:w="0" w:type="dxa"/>
+              <w:right w:w="150" w:type="dxa"/>
+            </w:tcMar>
+            <w:hideMark/>
+          </w:tcPr>
+          <w:p>
+            <w:pPr>
+              <w:spacing w:after="0" w:line="300" w:lineRule="atLeast"/>
+              <w:rPr>
+                <w:rFonts w:ascii="Consolas" w:eastAsia="Times New Roman" w:hAnsi="Consolas" w:cs="Segoe UI"/>
+                <w:color w:val="24292E"/>
+                <w:sz w:val="18"/>
+                <w:szCs w:val="18"/>
+              </w:rPr>
+            </w:pPr>
+          </w:p>
+          <w:p>
+            <w:pPr>
+              <w:spacing w:after="0" w:line="300" w:lineRule="atLeast"/>
+              <w:jc w:val="right"/>
+              <w:rPr>
+                <w:rFonts w:ascii="Times New Roman" w:eastAsia="Times New Roman" w:hAnsi="Times New Roman" w:cs="Times New Roman"/>
+                <w:sz w:val="20"/>
+                <w:szCs w:val="20"/>
+              </w:rPr>
+            </w:pPr>
+          </w:p>
+        </w:tc>
+      </w:tr>
+      <w:tr>
+        <w:tc>
+          <w:tcPr>
+            <w:tcW w:w="750" w:type="dxa"/>
+            <w:shd w:val="clear" w:color="auto" w:fill="FFFFFF"/>
+            <w:noWrap/>
+            <w:tcMar>
+              <w:top w:w="0" w:type="dxa"/>
+              <w:left w:w="150" w:type="dxa"/>
+              <w:bottom w:w="0" w:type="dxa"/>
+              <w:right w:w="150" w:type="dxa"/>
+            </w:tcMar>
+            <w:hideMark/>
+          </w:tcPr>
+          <w:p>
+            <w:pPr>
+              <w:spacing w:after="0" w:line="300" w:lineRule="atLeast"/>
+              <w:rPr>
+                <w:rFonts w:ascii="Times New Roman" w:eastAsia="Times New Roman" w:hAnsi="Times New Roman" w:cs="Times New Roman"/>
+                <w:sz w:val="20"/>
+                <w:szCs w:val="20"/>
+              </w:rPr>
+            </w:pPr>
+          </w:p>
+        </w:tc>
+        <w:tc>
+          <w:tcPr>
+            <w:tcW w:w="0" w:type="auto"/>
+            <w:shd w:val="clear" w:color="auto" w:fill="FFFFFF"/>
+            <w:tcMar>
+              <w:top w:w="0" w:type="dxa"/>
+              <w:left w:w="150" w:type="dxa"/>
+              <w:bottom w:w="0" w:type="dxa"/>
+              <w:right w:w="150" w:type="dxa"/>
+            </w:tcMar>
+            <w:hideMark/>
+          </w:tcPr>
+          <w:p>
+            <w:pPr>
+              <w:spacing w:after="0" w:line="300" w:lineRule="atLeast"/>
+              <w:rPr>
+                <w:rFonts w:ascii="Consolas" w:eastAsia="Times New Roman" w:hAnsi="Consolas" w:cs="Segoe UI"/>
+                <w:color w:val="24292E"/>
+                <w:sz w:val="18"/>
+                <w:szCs w:val="18"/>
+              </w:rPr>
+            </w:pPr>
+            <w:r>
+              <w:rPr>
+                <w:rFonts w:ascii="Consolas" w:eastAsia="Times New Roman" w:hAnsi="Consolas" w:cs="Segoe UI"/>
+                <w:color w:val="24292E"/>
+                <w:sz w:val="18"/>
+                <w:szCs w:val="18"/>
+              </w:rPr>
+              <w:t xml:space="preserve">                if(min&gt;</w:t>
+            </w:r>
+            <w:proofErr w:type="spellStart"/>
+            <w:r>
+              <w:rPr>
+                <w:rFonts w:ascii="Consolas" w:eastAsia="Times New Roman" w:hAnsi="Consolas" w:cs="Segoe UI"/>
+                <w:color w:val="24292E"/>
+                <w:sz w:val="18"/>
+                <w:szCs w:val="18"/>
+              </w:rPr>
+              <w:t>arr</w:t>
+            </w:r>
+            <w:proofErr w:type="spellEnd"/>
+            <w:r>
+              <w:rPr>
+                <w:rFonts w:ascii="Consolas" w:eastAsia="Times New Roman" w:hAnsi="Consolas" w:cs="Segoe UI"/>
+                <w:color w:val="24292E"/>
+                <w:sz w:val="18"/>
+                <w:szCs w:val="18"/>
+              </w:rPr>
+              <w:t>[j</w:t>
+            </w:r>
+            <w:proofErr w:type="gramStart"/>
+            <w:r>
+              <w:rPr>
+                <w:rFonts w:ascii="Consolas" w:eastAsia="Times New Roman" w:hAnsi="Consolas" w:cs="Segoe UI"/>
+                <w:color w:val="24292E"/>
+                <w:sz w:val="18"/>
+                <w:szCs w:val="18"/>
+              </w:rPr>
+              <w:t>]){</w:t>
+            </w:r>
+            <w:proofErr w:type="gramEnd"/>
+          </w:p>
+        </w:tc>
+      </w:tr>
+      <w:tr>
+        <w:tc>
+          <w:tcPr>
+            <w:tcW w:w="750" w:type="dxa"/>
+            <w:shd w:val="clear" w:color="auto" w:fill="FFFFFF"/>
+            <w:noWrap/>
+            <w:tcMar>
+              <w:top w:w="0" w:type="dxa"/>
+              <w:left w:w="150" w:type="dxa"/>
+              <w:bottom w:w="0" w:type="dxa"/>
+              <w:right w:w="150" w:type="dxa"/>
+            </w:tcMar>
+            <w:hideMark/>
+          </w:tcPr>
+          <w:p>
+            <w:pPr>
+              <w:spacing w:after="0" w:line="300" w:lineRule="atLeast"/>
+              <w:rPr>
+                <w:rFonts w:ascii="Consolas" w:eastAsia="Times New Roman" w:hAnsi="Consolas" w:cs="Segoe UI"/>
+                <w:color w:val="24292E"/>
+                <w:sz w:val="18"/>
+                <w:szCs w:val="18"/>
+              </w:rPr>
+            </w:pPr>
+          </w:p>
+        </w:tc>
+        <w:tc>
+          <w:tcPr>
+            <w:tcW w:w="0" w:type="auto"/>
+            <w:shd w:val="clear" w:color="auto" w:fill="FFFFFF"/>
+            <w:tcMar>
+              <w:top w:w="0" w:type="dxa"/>
+              <w:left w:w="150" w:type="dxa"/>
+              <w:bottom w:w="0" w:type="dxa"/>
+              <w:right w:w="150" w:type="dxa"/>
+            </w:tcMar>
+            <w:hideMark/>
+          </w:tcPr>
+          <w:p>
+            <w:pPr>
+              <w:spacing w:after="0" w:line="300" w:lineRule="atLeast"/>
+              <w:rPr>
+                <w:rFonts w:ascii="Consolas" w:eastAsia="Times New Roman" w:hAnsi="Consolas" w:cs="Segoe UI"/>
+                <w:color w:val="24292E"/>
+                <w:sz w:val="18"/>
+                <w:szCs w:val="18"/>
+              </w:rPr>
+            </w:pPr>
+          </w:p>
+          <w:p>
+            <w:pPr>
+              <w:spacing w:after="0" w:line="300" w:lineRule="atLeast"/>
+              <w:jc w:val="right"/>
+              <w:rPr>
+                <w:rFonts w:ascii="Times New Roman" w:eastAsia="Times New Roman" w:hAnsi="Times New Roman" w:cs="Times New Roman"/>
+                <w:sz w:val="20"/>
+                <w:szCs w:val="20"/>
+              </w:rPr>
+            </w:pPr>
+          </w:p>
+        </w:tc>
+      </w:tr>
+      <w:tr>
+        <w:tc>
+          <w:tcPr>
+            <w:tcW w:w="750" w:type="dxa"/>
+            <w:shd w:val="clear" w:color="auto" w:fill="FFFFFF"/>
+            <w:noWrap/>
+            <w:tcMar>
+              <w:top w:w="0" w:type="dxa"/>
+              <w:left w:w="150" w:type="dxa"/>
+              <w:bottom w:w="0" w:type="dxa"/>
+              <w:right w:w="150" w:type="dxa"/>
+            </w:tcMar>
+            <w:hideMark/>
+          </w:tcPr>
+          <w:p>
+            <w:pPr>
+              <w:spacing w:after="0" w:line="300" w:lineRule="atLeast"/>
+              <w:rPr>
+                <w:rFonts w:ascii="Times New Roman" w:eastAsia="Times New Roman" w:hAnsi="Times New Roman" w:cs="Times New Roman"/>
+                <w:sz w:val="20"/>
+                <w:szCs w:val="20"/>
+              </w:rPr>
+            </w:pPr>
+          </w:p>
+        </w:tc>
+        <w:tc>
+          <w:tcPr>
+            <w:tcW w:w="0" w:type="auto"/>
+            <w:shd w:val="clear" w:color="auto" w:fill="FFFFFF"/>
+            <w:tcMar>
+              <w:top w:w="0" w:type="dxa"/>
+              <w:left w:w="150" w:type="dxa"/>
+              <w:bottom w:w="0" w:type="dxa"/>
+              <w:right w:w="150" w:type="dxa"/>
+            </w:tcMar>
+            <w:hideMark/>
+          </w:tcPr>
+          <w:p>
+            <w:pPr>
+              <w:spacing w:after="0" w:line="300" w:lineRule="atLeast"/>
+              <w:rPr>
+                <w:rFonts w:ascii="Consolas" w:eastAsia="Times New Roman" w:hAnsi="Consolas" w:cs="Segoe UI"/>
+                <w:color w:val="24292E"/>
+                <w:sz w:val="18"/>
+                <w:szCs w:val="18"/>
+              </w:rPr>
+            </w:pPr>
+            <w:r>
+              <w:rPr>
+                <w:rFonts w:ascii="Consolas" w:eastAsia="Times New Roman" w:hAnsi="Consolas" w:cs="Segoe UI"/>
+                <w:color w:val="24292E"/>
+                <w:sz w:val="18"/>
+                <w:szCs w:val="18"/>
+              </w:rPr>
+              <w:t xml:space="preserve">                    min=</w:t>
+            </w:r>
+            <w:proofErr w:type="spellStart"/>
+            <w:r>
+              <w:rPr>
+                <w:rFonts w:ascii="Consolas" w:eastAsia="Times New Roman" w:hAnsi="Consolas" w:cs="Segoe UI"/>
+                <w:color w:val="24292E"/>
+                <w:sz w:val="18"/>
+                <w:szCs w:val="18"/>
+              </w:rPr>
+              <w:t>arr</w:t>
+            </w:r>
+            <w:proofErr w:type="spellEnd"/>
+            <w:r>
+              <w:rPr>
+                <w:rFonts w:ascii="Consolas" w:eastAsia="Times New Roman" w:hAnsi="Consolas" w:cs="Segoe UI"/>
+                <w:color w:val="24292E"/>
+                <w:sz w:val="18"/>
+                <w:szCs w:val="18"/>
+              </w:rPr>
+              <w:t>[j];</w:t>
+            </w:r>
+          </w:p>
+        </w:tc>
+      </w:tr>
+      <w:tr>
+        <w:tc>
+          <w:tcPr>
+            <w:tcW w:w="750" w:type="dxa"/>
+            <w:shd w:val="clear" w:color="auto" w:fill="FFFFFF"/>
+            <w:noWrap/>
+            <w:tcMar>
+              <w:top w:w="0" w:type="dxa"/>
+              <w:left w:w="150" w:type="dxa"/>
+              <w:bottom w:w="0" w:type="dxa"/>
+              <w:right w:w="150" w:type="dxa"/>
+            </w:tcMar>
+            <w:hideMark/>
+          </w:tcPr>
+          <w:p>
+            <w:pPr>
+              <w:spacing w:after="0" w:line="300" w:lineRule="atLeast"/>
+              <w:rPr>
+                <w:rFonts w:ascii="Consolas" w:eastAsia="Times New Roman" w:hAnsi="Consolas" w:cs="Segoe UI"/>
+                <w:color w:val="24292E"/>
+                <w:sz w:val="18"/>
+                <w:szCs w:val="18"/>
+              </w:rPr>
+            </w:pPr>
+          </w:p>
+        </w:tc>
+        <w:tc>
+          <w:tcPr>
+            <w:tcW w:w="0" w:type="auto"/>
+            <w:shd w:val="clear" w:color="auto" w:fill="FFFFFF"/>
+            <w:tcMar>
+              <w:top w:w="0" w:type="dxa"/>
+              <w:left w:w="150" w:type="dxa"/>
+              <w:bottom w:w="0" w:type="dxa"/>
+              <w:right w:w="150" w:type="dxa"/>
+            </w:tcMar>
+            <w:hideMark/>
+          </w:tcPr>
+          <w:p>
+            <w:pPr>
+              <w:spacing w:after="0" w:line="300" w:lineRule="atLeast"/>
+              <w:rPr>
+                <w:rFonts w:ascii="Consolas" w:eastAsia="Times New Roman" w:hAnsi="Consolas" w:cs="Segoe UI"/>
+                <w:color w:val="24292E"/>
+                <w:sz w:val="18"/>
+                <w:szCs w:val="18"/>
+              </w:rPr>
+            </w:pPr>
+          </w:p>
+          <w:p>
+            <w:pPr>
+              <w:spacing w:after="0" w:line="300" w:lineRule="atLeast"/>
+              <w:jc w:val="right"/>
+              <w:rPr>
+                <w:rFonts w:ascii="Times New Roman" w:eastAsia="Times New Roman" w:hAnsi="Times New Roman" w:cs="Times New Roman"/>
+                <w:sz w:val="20"/>
+                <w:szCs w:val="20"/>
+              </w:rPr>
+            </w:pPr>
+          </w:p>
+        </w:tc>
+      </w:tr>
+      <w:tr>
+        <w:tc>
+          <w:tcPr>
+            <w:tcW w:w="750" w:type="dxa"/>
+            <w:shd w:val="clear" w:color="auto" w:fill="FFFFFF"/>
+            <w:noWrap/>
+            <w:tcMar>
+              <w:top w:w="0" w:type="dxa"/>
+              <w:left w:w="150" w:type="dxa"/>
+              <w:bottom w:w="0" w:type="dxa"/>
+              <w:right w:w="150" w:type="dxa"/>
+            </w:tcMar>
+            <w:hideMark/>
+          </w:tcPr>
+          <w:p>
+            <w:pPr>
+              <w:spacing w:after="0" w:line="300" w:lineRule="atLeast"/>
+              <w:rPr>
+                <w:rFonts w:ascii="Times New Roman" w:eastAsia="Times New Roman" w:hAnsi="Times New Roman" w:cs="Times New Roman"/>
+                <w:sz w:val="20"/>
+                <w:szCs w:val="20"/>
+              </w:rPr>
+            </w:pPr>
+          </w:p>
+        </w:tc>
+        <w:tc>
+          <w:tcPr>
+            <w:tcW w:w="0" w:type="auto"/>
+            <w:shd w:val="clear" w:color="auto" w:fill="FFFFFF"/>
+            <w:tcMar>
+              <w:top w:w="0" w:type="dxa"/>
+              <w:left w:w="150" w:type="dxa"/>
+              <w:bottom w:w="0" w:type="dxa"/>
+              <w:right w:w="150" w:type="dxa"/>
+            </w:tcMar>
+            <w:hideMark/>
+          </w:tcPr>
+          <w:p>
+            <w:pPr>
+              <w:spacing w:after="0" w:line="300" w:lineRule="atLeast"/>
+              <w:rPr>
+                <w:rFonts w:ascii="Consolas" w:eastAsia="Times New Roman" w:hAnsi="Consolas" w:cs="Segoe UI"/>
+                <w:color w:val="24292E"/>
+                <w:sz w:val="18"/>
+                <w:szCs w:val="18"/>
+              </w:rPr>
+            </w:pPr>
+            <w:r>
+              <w:rPr>
+                <w:rFonts w:ascii="Consolas" w:eastAsia="Times New Roman" w:hAnsi="Consolas" w:cs="Segoe UI"/>
+                <w:color w:val="24292E"/>
+                <w:sz w:val="18"/>
+                <w:szCs w:val="18"/>
+              </w:rPr>
+              <w:t xml:space="preserve">                }</w:t>
+            </w:r>
+          </w:p>
+        </w:tc>
+      </w:tr>
+      <w:tr>
+        <w:tc>
+          <w:tcPr>
+            <w:tcW w:w="750" w:type="dxa"/>
+            <w:shd w:val="clear" w:color="auto" w:fill="FFFFFF"/>
+            <w:noWrap/>
+            <w:tcMar>
+              <w:top w:w="0" w:type="dxa"/>
+              <w:left w:w="150" w:type="dxa"/>
+              <w:bottom w:w="0" w:type="dxa"/>
+              <w:right w:w="150" w:type="dxa"/>
+            </w:tcMar>
+            <w:hideMark/>
+          </w:tcPr>
+          <w:p>
+            <w:pPr>
+              <w:spacing w:after="0" w:line="300" w:lineRule="atLeast"/>
+              <w:rPr>
+                <w:rFonts w:ascii="Consolas" w:eastAsia="Times New Roman" w:hAnsi="Consolas" w:cs="Segoe UI"/>
+                <w:color w:val="24292E"/>
+                <w:sz w:val="18"/>
+                <w:szCs w:val="18"/>
+              </w:rPr>
+            </w:pPr>
+          </w:p>
+        </w:tc>
+        <w:tc>
+          <w:tcPr>
+            <w:tcW w:w="0" w:type="auto"/>
+            <w:shd w:val="clear" w:color="auto" w:fill="FFFFFF"/>
+            <w:tcMar>
+              <w:top w:w="0" w:type="dxa"/>
+              <w:left w:w="150" w:type="dxa"/>
+              <w:bottom w:w="0" w:type="dxa"/>
+              <w:right w:w="150" w:type="dxa"/>
+            </w:tcMar>
+            <w:hideMark/>
+          </w:tcPr>
+          <w:p>
+            <w:pPr>
+              <w:spacing w:after="0" w:line="300" w:lineRule="atLeast"/>
+              <w:rPr>
+                <w:rFonts w:ascii="Consolas" w:eastAsia="Times New Roman" w:hAnsi="Consolas" w:cs="Segoe UI"/>
+                <w:color w:val="24292E"/>
+                <w:sz w:val="18"/>
+                <w:szCs w:val="18"/>
+              </w:rPr>
+            </w:pPr>
+          </w:p>
+          <w:p>
+            <w:pPr>
+              <w:spacing w:after="0" w:line="300" w:lineRule="atLeast"/>
+              <w:jc w:val="right"/>
+              <w:rPr>
+                <w:rFonts w:ascii="Times New Roman" w:eastAsia="Times New Roman" w:hAnsi="Times New Roman" w:cs="Times New Roman"/>
+                <w:sz w:val="20"/>
+                <w:szCs w:val="20"/>
+              </w:rPr>
+            </w:pPr>
+          </w:p>
+        </w:tc>
+      </w:tr>
+      <w:tr>
+        <w:tc>
+          <w:tcPr>
+            <w:tcW w:w="750" w:type="dxa"/>
+            <w:shd w:val="clear" w:color="auto" w:fill="FFFFFF"/>
+            <w:noWrap/>
+            <w:tcMar>
+              <w:top w:w="0" w:type="dxa"/>
+              <w:left w:w="150" w:type="dxa"/>
+              <w:bottom w:w="0" w:type="dxa"/>
+              <w:right w:w="150" w:type="dxa"/>
+            </w:tcMar>
+            <w:hideMark/>
+          </w:tcPr>
+          <w:p>
+            <w:pPr>
+              <w:spacing w:after="0" w:line="300" w:lineRule="atLeast"/>
+              <w:rPr>
+                <w:rFonts w:ascii="Times New Roman" w:eastAsia="Times New Roman" w:hAnsi="Times New Roman" w:cs="Times New Roman"/>
+                <w:sz w:val="20"/>
+                <w:szCs w:val="20"/>
+              </w:rPr>
+            </w:pPr>
+          </w:p>
+        </w:tc>
+        <w:tc>
+          <w:tcPr>
+            <w:tcW w:w="0" w:type="auto"/>
+            <w:shd w:val="clear" w:color="auto" w:fill="FFFFFF"/>
+            <w:tcMar>
+              <w:top w:w="0" w:type="dxa"/>
+              <w:left w:w="150" w:type="dxa"/>
+              <w:bottom w:w="0" w:type="dxa"/>
+              <w:right w:w="150" w:type="dxa"/>
+            </w:tcMar>
+            <w:hideMark/>
+          </w:tcPr>
+          <w:p>
+            <w:pPr>
+              <w:spacing w:after="0" w:line="300" w:lineRule="atLeast"/>
+              <w:rPr>
+                <w:rFonts w:ascii="Consolas" w:eastAsia="Times New Roman" w:hAnsi="Consolas" w:cs="Segoe UI"/>
+                <w:color w:val="24292E"/>
+                <w:sz w:val="18"/>
+                <w:szCs w:val="18"/>
+              </w:rPr>
+            </w:pPr>
+            <w:r>
+              <w:rPr>
+                <w:rFonts w:ascii="Consolas" w:eastAsia="Times New Roman" w:hAnsi="Consolas" w:cs="Segoe UI"/>
+                <w:color w:val="24292E"/>
+                <w:sz w:val="18"/>
+                <w:szCs w:val="18"/>
+              </w:rPr>
+              <w:t xml:space="preserve">            }</w:t>
+            </w:r>
+          </w:p>
+        </w:tc>
+      </w:tr>
+      <w:tr>
+        <w:tc>
+          <w:tcPr>
+            <w:tcW w:w="750" w:type="dxa"/>
+            <w:shd w:val="clear" w:color="auto" w:fill="FFFFFF"/>
+            <w:noWrap/>
+            <w:tcMar>
+              <w:top w:w="0" w:type="dxa"/>
+              <w:left w:w="150" w:type="dxa"/>
+              <w:bottom w:w="0" w:type="dxa"/>
+              <w:right w:w="150" w:type="dxa"/>
+            </w:tcMar>
+            <w:hideMark/>
+          </w:tcPr>
+          <w:p>
+            <w:pPr>
+              <w:spacing w:after="0" w:line="300" w:lineRule="atLeast"/>
+              <w:rPr>
+                <w:rFonts w:ascii="Consolas" w:eastAsia="Times New Roman" w:hAnsi="Consolas" w:cs="Segoe UI"/>
+                <w:color w:val="24292E"/>
+                <w:sz w:val="18"/>
+                <w:szCs w:val="18"/>
+              </w:rPr>
+            </w:pPr>
+          </w:p>
+        </w:tc>
+        <w:tc>
+          <w:tcPr>
+            <w:tcW w:w="0" w:type="auto"/>
+            <w:shd w:val="clear" w:color="auto" w:fill="FFFFFF"/>
+            <w:tcMar>
+              <w:top w:w="0" w:type="dxa"/>
+              <w:left w:w="150" w:type="dxa"/>
+              <w:bottom w:w="0" w:type="dxa"/>
+              <w:right w:w="150" w:type="dxa"/>
+            </w:tcMar>
+            <w:hideMark/>
+          </w:tcPr>
+          <w:p>
+            <w:pPr>
+              <w:spacing w:after="0" w:line="300" w:lineRule="atLeast"/>
+              <w:rPr>
+                <w:rFonts w:ascii="Consolas" w:eastAsia="Times New Roman" w:hAnsi="Consolas" w:cs="Segoe UI"/>
+                <w:color w:val="24292E"/>
+                <w:sz w:val="18"/>
+                <w:szCs w:val="18"/>
+              </w:rPr>
+            </w:pPr>
+          </w:p>
+          <w:p>
+            <w:pPr>
+              <w:spacing w:after="0" w:line="300" w:lineRule="atLeast"/>
+              <w:jc w:val="right"/>
+              <w:rPr>
+                <w:rFonts w:ascii="Times New Roman" w:eastAsia="Times New Roman" w:hAnsi="Times New Roman" w:cs="Times New Roman"/>
+                <w:sz w:val="20"/>
+                <w:szCs w:val="20"/>
+              </w:rPr>
+            </w:pPr>
+          </w:p>
+        </w:tc>
+      </w:tr>
+      <w:tr>
+        <w:tc>
+          <w:tcPr>
+            <w:tcW w:w="750" w:type="dxa"/>
+            <w:shd w:val="clear" w:color="auto" w:fill="FFFFFF"/>
+            <w:noWrap/>
+            <w:tcMar>
+              <w:top w:w="0" w:type="dxa"/>
+              <w:left w:w="150" w:type="dxa"/>
+              <w:bottom w:w="0" w:type="dxa"/>
+              <w:right w:w="150" w:type="dxa"/>
+            </w:tcMar>
+            <w:hideMark/>
+          </w:tcPr>
+          <w:p>
+            <w:pPr>
+              <w:spacing w:after="0" w:line="300" w:lineRule="atLeast"/>
+              <w:rPr>
+                <w:rFonts w:ascii="Times New Roman" w:eastAsia="Times New Roman" w:hAnsi="Times New Roman" w:cs="Times New Roman"/>
+                <w:sz w:val="20"/>
+                <w:szCs w:val="20"/>
+              </w:rPr>
+            </w:pPr>
+          </w:p>
+        </w:tc>
+        <w:tc>
+          <w:tcPr>
+            <w:tcW w:w="0" w:type="auto"/>
+            <w:shd w:val="clear" w:color="auto" w:fill="FFFFFF"/>
+            <w:tcMar>
+              <w:top w:w="0" w:type="dxa"/>
+              <w:left w:w="150" w:type="dxa"/>
+              <w:bottom w:w="0" w:type="dxa"/>
+              <w:right w:w="150" w:type="dxa"/>
+            </w:tcMar>
+            <w:hideMark/>
+          </w:tcPr>
+          <w:p>
+            <w:pPr>
+              <w:spacing w:after="0" w:line="300" w:lineRule="atLeast"/>
+              <w:rPr>
+                <w:rFonts w:ascii="Consolas" w:eastAsia="Times New Roman" w:hAnsi="Consolas" w:cs="Segoe UI"/>
+                <w:color w:val="24292E"/>
+                <w:sz w:val="18"/>
+                <w:szCs w:val="18"/>
+              </w:rPr>
+            </w:pPr>
+            <w:r>
+              <w:rPr>
+                <w:rFonts w:ascii="Consolas" w:eastAsia="Times New Roman" w:hAnsi="Consolas" w:cs="Segoe UI"/>
+                <w:color w:val="24292E"/>
+                <w:sz w:val="18"/>
+                <w:szCs w:val="18"/>
+              </w:rPr>
+              <w:t xml:space="preserve">            </w:t>
+            </w:r>
+          </w:p>
+        </w:tc>
+      </w:tr>
+      <w:tr>
+        <w:tc>
+          <w:tcPr>
+            <w:tcW w:w="750" w:type="dxa"/>
+            <w:shd w:val="clear" w:color="auto" w:fill="FFFFFF"/>
+            <w:noWrap/>
+            <w:tcMar>
+              <w:top w:w="0" w:type="dxa"/>
+              <w:left w:w="150" w:type="dxa"/>
+              <w:bottom w:w="0" w:type="dxa"/>
+              <w:right w:w="150" w:type="dxa"/>
+            </w:tcMar>
+            <w:hideMark/>
+          </w:tcPr>
+          <w:p>
+            <w:pPr>
+              <w:spacing w:after="0" w:line="300" w:lineRule="atLeast"/>
+              <w:rPr>
+                <w:rFonts w:ascii="Consolas" w:eastAsia="Times New Roman" w:hAnsi="Consolas" w:cs="Segoe UI"/>
+                <w:color w:val="24292E"/>
+                <w:sz w:val="18"/>
+                <w:szCs w:val="18"/>
+              </w:rPr>
+            </w:pPr>
+          </w:p>
+        </w:tc>
+        <w:tc>
+          <w:tcPr>
+            <w:tcW w:w="0" w:type="auto"/>
+            <w:shd w:val="clear" w:color="auto" w:fill="FFFFFF"/>
+            <w:tcMar>
+              <w:top w:w="0" w:type="dxa"/>
+              <w:left w:w="150" w:type="dxa"/>
+              <w:bottom w:w="0" w:type="dxa"/>
+              <w:right w:w="150" w:type="dxa"/>
+            </w:tcMar>
+            <w:hideMark/>
+          </w:tcPr>
+          <w:p>
+            <w:pPr>
+              <w:spacing w:after="0" w:line="300" w:lineRule="atLeast"/>
+              <w:rPr>
+                <w:rFonts w:ascii="Consolas" w:eastAsia="Times New Roman" w:hAnsi="Consolas" w:cs="Segoe UI"/>
+                <w:color w:val="24292E"/>
+                <w:sz w:val="18"/>
+                <w:szCs w:val="18"/>
+              </w:rPr>
+            </w:pPr>
+          </w:p>
+          <w:p>
+            <w:pPr>
+              <w:spacing w:after="0" w:line="300" w:lineRule="atLeast"/>
+              <w:jc w:val="right"/>
+              <w:rPr>
+                <w:rFonts w:ascii="Times New Roman" w:eastAsia="Times New Roman" w:hAnsi="Times New Roman" w:cs="Times New Roman"/>
+                <w:sz w:val="20"/>
+                <w:szCs w:val="20"/>
+              </w:rPr>
+            </w:pPr>
+          </w:p>
+        </w:tc>
+      </w:tr>
+      <w:tr>
+        <w:tc>
+          <w:tcPr>
+            <w:tcW w:w="750" w:type="dxa"/>
+            <w:shd w:val="clear" w:color="auto" w:fill="FFFFFF"/>
+            <w:noWrap/>
+            <w:tcMar>
+              <w:top w:w="0" w:type="dxa"/>
+              <w:left w:w="150" w:type="dxa"/>
+              <w:bottom w:w="0" w:type="dxa"/>
+              <w:right w:w="150" w:type="dxa"/>
+            </w:tcMar>
+            <w:hideMark/>
+          </w:tcPr>
+          <w:p>
+            <w:pPr>
+              <w:spacing w:after="0" w:line="300" w:lineRule="atLeast"/>
+              <w:rPr>
+                <w:rFonts w:ascii="Times New Roman" w:eastAsia="Times New Roman" w:hAnsi="Times New Roman" w:cs="Times New Roman"/>
+                <w:sz w:val="20"/>
+                <w:szCs w:val="20"/>
+              </w:rPr>
+            </w:pPr>
+          </w:p>
+        </w:tc>
+        <w:tc>
+          <w:tcPr>
+            <w:tcW w:w="0" w:type="auto"/>
+            <w:shd w:val="clear" w:color="auto" w:fill="FFFFFF"/>
+            <w:tcMar>
+              <w:top w:w="0" w:type="dxa"/>
+              <w:left w:w="150" w:type="dxa"/>
+              <w:bottom w:w="0" w:type="dxa"/>
+              <w:right w:w="150" w:type="dxa"/>
+            </w:tcMar>
+            <w:hideMark/>
+          </w:tcPr>
+          <w:p>
+            <w:pPr>
+              <w:spacing w:after="0" w:line="300" w:lineRule="atLeast"/>
+              <w:rPr>
+                <w:rFonts w:ascii="Consolas" w:eastAsia="Times New Roman" w:hAnsi="Consolas" w:cs="Segoe UI"/>
+                <w:color w:val="24292E"/>
+                <w:sz w:val="18"/>
+                <w:szCs w:val="18"/>
+              </w:rPr>
+            </w:pPr>
+            <w:r>
+              <w:rPr>
+                <w:rFonts w:ascii="Consolas" w:eastAsia="Times New Roman" w:hAnsi="Consolas" w:cs="Segoe UI"/>
+                <w:color w:val="24292E"/>
+                <w:sz w:val="18"/>
+                <w:szCs w:val="18"/>
+              </w:rPr>
+              <w:t xml:space="preserve">          if(min&lt;k) </w:t>
+            </w:r>
+          </w:p>
+        </w:tc>
+      </w:tr>
+      <w:tr>
+        <w:tc>
+          <w:tcPr>
+            <w:tcW w:w="750" w:type="dxa"/>
+            <w:shd w:val="clear" w:color="auto" w:fill="FFFFFF"/>
+            <w:noWrap/>
+            <w:tcMar>
+              <w:top w:w="0" w:type="dxa"/>
+              <w:left w:w="150" w:type="dxa"/>
+              <w:bottom w:w="0" w:type="dxa"/>
+              <w:right w:w="150" w:type="dxa"/>
+            </w:tcMar>
+            <w:hideMark/>
+          </w:tcPr>
+          <w:p>
+            <w:pPr>
+              <w:spacing w:after="0" w:line="300" w:lineRule="atLeast"/>
+              <w:rPr>
+                <w:rFonts w:ascii="Consolas" w:eastAsia="Times New Roman" w:hAnsi="Consolas" w:cs="Segoe UI"/>
+                <w:color w:val="24292E"/>
+                <w:sz w:val="18"/>
+                <w:szCs w:val="18"/>
+              </w:rPr>
+            </w:pPr>
+          </w:p>
+        </w:tc>
+        <w:tc>
+          <w:tcPr>
+            <w:tcW w:w="0" w:type="auto"/>
+            <w:shd w:val="clear" w:color="auto" w:fill="FFFFFF"/>
+            <w:tcMar>
+              <w:top w:w="0" w:type="dxa"/>
+              <w:left w:w="150" w:type="dxa"/>
+              <w:bottom w:w="0" w:type="dxa"/>
+              <w:right w:w="150" w:type="dxa"/>
+            </w:tcMar>
+            <w:hideMark/>
+          </w:tcPr>
+          <w:p>
+            <w:pPr>
+              <w:spacing w:after="0" w:line="300" w:lineRule="atLeast"/>
+              <w:rPr>
+                <w:rFonts w:ascii="Consolas" w:eastAsia="Times New Roman" w:hAnsi="Consolas" w:cs="Segoe UI"/>
+                <w:color w:val="24292E"/>
+                <w:sz w:val="18"/>
+                <w:szCs w:val="18"/>
+              </w:rPr>
+            </w:pPr>
+          </w:p>
+          <w:p>
+            <w:pPr>
+              <w:spacing w:after="0" w:line="300" w:lineRule="atLeast"/>
+              <w:jc w:val="right"/>
+              <w:rPr>
+                <w:rFonts w:ascii="Times New Roman" w:eastAsia="Times New Roman" w:hAnsi="Times New Roman" w:cs="Times New Roman"/>
+                <w:sz w:val="20"/>
+                <w:szCs w:val="20"/>
+              </w:rPr>
+            </w:pPr>
+          </w:p>
+        </w:tc>
+      </w:tr>
+      <w:tr>
+        <w:tc>
+          <w:tcPr>
+            <w:tcW w:w="750" w:type="dxa"/>
+            <w:shd w:val="clear" w:color="auto" w:fill="FFFFFF"/>
+            <w:noWrap/>
+            <w:tcMar>
+              <w:top w:w="0" w:type="dxa"/>
+              <w:left w:w="150" w:type="dxa"/>
+              <w:bottom w:w="0" w:type="dxa"/>
+              <w:right w:w="150" w:type="dxa"/>
+            </w:tcMar>
+            <w:hideMark/>
+          </w:tcPr>
+          <w:p>
+            <w:pPr>
+              <w:spacing w:after="0" w:line="300" w:lineRule="atLeast"/>
+              <w:rPr>
+                <w:rFonts w:ascii="Times New Roman" w:eastAsia="Times New Roman" w:hAnsi="Times New Roman" w:cs="Times New Roman"/>
+                <w:sz w:val="20"/>
+                <w:szCs w:val="20"/>
+              </w:rPr>
+            </w:pPr>
+          </w:p>
+        </w:tc>
+        <w:tc>
+          <w:tcPr>
+            <w:tcW w:w="0" w:type="auto"/>
+            <w:shd w:val="clear" w:color="auto" w:fill="FFFFFF"/>
+            <w:tcMar>
+              <w:top w:w="0" w:type="dxa"/>
+              <w:left w:w="150" w:type="dxa"/>
+              <w:bottom w:w="0" w:type="dxa"/>
+              <w:right w:w="150" w:type="dxa"/>
+            </w:tcMar>
+            <w:hideMark/>
+          </w:tcPr>
+          <w:p>
+            <w:pPr>
+              <w:spacing w:after="0" w:line="300" w:lineRule="atLeast"/>
+              <w:rPr>
+                <w:rFonts w:ascii="Consolas" w:eastAsia="Times New Roman" w:hAnsi="Consolas" w:cs="Segoe UI"/>
+                <w:color w:val="24292E"/>
+                <w:sz w:val="18"/>
+                <w:szCs w:val="18"/>
+              </w:rPr>
+            </w:pPr>
+            <w:r>
+              <w:rPr>
+                <w:rFonts w:ascii="Consolas" w:eastAsia="Times New Roman" w:hAnsi="Consolas" w:cs="Segoe UI"/>
+                <w:color w:val="24292E"/>
+                <w:sz w:val="18"/>
+                <w:szCs w:val="18"/>
+              </w:rPr>
+              <w:t xml:space="preserve">         </w:t>
+            </w:r>
+            <w:proofErr w:type="spellStart"/>
+            <w:r>
+              <w:rPr>
+                <w:rFonts w:ascii="Consolas" w:eastAsia="Times New Roman" w:hAnsi="Consolas" w:cs="Segoe UI"/>
+                <w:color w:val="24292E"/>
+                <w:sz w:val="18"/>
+                <w:szCs w:val="18"/>
+              </w:rPr>
+              <w:t>System.out.println</w:t>
+            </w:r>
+            <w:proofErr w:type="spellEnd"/>
+            <w:r>
+              <w:rPr>
+                <w:rFonts w:ascii="Consolas" w:eastAsia="Times New Roman" w:hAnsi="Consolas" w:cs="Segoe UI"/>
+                <w:color w:val="24292E"/>
+                <w:sz w:val="18"/>
+                <w:szCs w:val="18"/>
+              </w:rPr>
+              <w:t>(k-min);</w:t>
+            </w:r>
+          </w:p>
+        </w:tc>
+      </w:tr>
+      <w:tr>
+        <w:tc>
+          <w:tcPr>
+            <w:tcW w:w="750" w:type="dxa"/>
+            <w:shd w:val="clear" w:color="auto" w:fill="FFFFFF"/>
+            <w:noWrap/>
+            <w:tcMar>
+              <w:top w:w="0" w:type="dxa"/>
+              <w:left w:w="150" w:type="dxa"/>
+              <w:bottom w:w="0" w:type="dxa"/>
+              <w:right w:w="150" w:type="dxa"/>
+            </w:tcMar>
+            <w:hideMark/>
+          </w:tcPr>
+          <w:p>
+            <w:pPr>
+              <w:spacing w:after="0" w:line="300" w:lineRule="atLeast"/>
+              <w:rPr>
+                <w:rFonts w:ascii="Consolas" w:eastAsia="Times New Roman" w:hAnsi="Consolas" w:cs="Segoe UI"/>
+                <w:color w:val="24292E"/>
+                <w:sz w:val="18"/>
+                <w:szCs w:val="18"/>
+              </w:rPr>
+            </w:pPr>
+          </w:p>
+        </w:tc>
+        <w:tc>
+          <w:tcPr>
+            <w:tcW w:w="0" w:type="auto"/>
+            <w:shd w:val="clear" w:color="auto" w:fill="FFFFFF"/>
+            <w:tcMar>
+              <w:top w:w="0" w:type="dxa"/>
+              <w:left w:w="150" w:type="dxa"/>
+              <w:bottom w:w="0" w:type="dxa"/>
+              <w:right w:w="150" w:type="dxa"/>
+            </w:tcMar>
+            <w:hideMark/>
+          </w:tcPr>
+          <w:p>
+            <w:pPr>
+              <w:spacing w:after="0" w:line="300" w:lineRule="atLeast"/>
+              <w:rPr>
+                <w:rFonts w:ascii="Consolas" w:eastAsia="Times New Roman" w:hAnsi="Consolas" w:cs="Segoe UI"/>
+                <w:color w:val="24292E"/>
+                <w:sz w:val="18"/>
+                <w:szCs w:val="18"/>
+              </w:rPr>
+            </w:pPr>
+          </w:p>
+          <w:p>
+            <w:pPr>
+              <w:spacing w:after="0" w:line="300" w:lineRule="atLeast"/>
+              <w:jc w:val="right"/>
+              <w:rPr>
+                <w:rFonts w:ascii="Times New Roman" w:eastAsia="Times New Roman" w:hAnsi="Times New Roman" w:cs="Times New Roman"/>
+                <w:sz w:val="20"/>
+                <w:szCs w:val="20"/>
+              </w:rPr>
+            </w:pPr>
+          </w:p>
+        </w:tc>
+      </w:tr>
+      <w:tr>
+        <w:tc>
+          <w:tcPr>
+            <w:tcW w:w="750" w:type="dxa"/>
+            <w:shd w:val="clear" w:color="auto" w:fill="FFFFFF"/>
+            <w:noWrap/>
+            <w:tcMar>
+              <w:top w:w="0" w:type="dxa"/>
+              <w:left w:w="150" w:type="dxa"/>
+              <w:bottom w:w="0" w:type="dxa"/>
+              <w:right w:w="150" w:type="dxa"/>
+            </w:tcMar>
+            <w:hideMark/>
+          </w:tcPr>
+          <w:p>
+            <w:pPr>
+              <w:spacing w:after="0" w:line="300" w:lineRule="atLeast"/>
+              <w:rPr>
+                <w:rFonts w:ascii="Times New Roman" w:eastAsia="Times New Roman" w:hAnsi="Times New Roman" w:cs="Times New Roman"/>
+                <w:sz w:val="20"/>
+                <w:szCs w:val="20"/>
+              </w:rPr>
+            </w:pPr>
+          </w:p>
+        </w:tc>
+        <w:tc>
+          <w:tcPr>
+            <w:tcW w:w="0" w:type="auto"/>
+            <w:shd w:val="clear" w:color="auto" w:fill="FFFFFF"/>
+            <w:tcMar>
+              <w:top w:w="0" w:type="dxa"/>
+              <w:left w:w="150" w:type="dxa"/>
+              <w:bottom w:w="0" w:type="dxa"/>
+              <w:right w:w="150" w:type="dxa"/>
+            </w:tcMar>
+            <w:hideMark/>
+          </w:tcPr>
+          <w:p>
+            <w:pPr>
+              <w:spacing w:after="0" w:line="300" w:lineRule="atLeast"/>
+              <w:rPr>
+                <w:rFonts w:ascii="Consolas" w:eastAsia="Times New Roman" w:hAnsi="Consolas" w:cs="Segoe UI"/>
+                <w:color w:val="24292E"/>
+                <w:sz w:val="18"/>
+                <w:szCs w:val="18"/>
+              </w:rPr>
+            </w:pPr>
+            <w:r>
+              <w:rPr>
+                <w:rFonts w:ascii="Consolas" w:eastAsia="Times New Roman" w:hAnsi="Consolas" w:cs="Segoe UI"/>
+                <w:color w:val="24292E"/>
+                <w:sz w:val="18"/>
+                <w:szCs w:val="18"/>
+              </w:rPr>
+              <w:t xml:space="preserve">         else</w:t>
+            </w:r>
+          </w:p>
+        </w:tc>
+      </w:tr>
+      <w:tr>
+        <w:tc>
+          <w:tcPr>
+            <w:tcW w:w="750" w:type="dxa"/>
+            <w:shd w:val="clear" w:color="auto" w:fill="FFFFFF"/>
+            <w:noWrap/>
+            <w:tcMar>
+              <w:top w:w="0" w:type="dxa"/>
+              <w:left w:w="150" w:type="dxa"/>
+              <w:bottom w:w="0" w:type="dxa"/>
+              <w:right w:w="150" w:type="dxa"/>
+            </w:tcMar>
+            <w:hideMark/>
+          </w:tcPr>
+          <w:p>
+            <w:pPr>
+              <w:spacing w:after="0" w:line="300" w:lineRule="atLeast"/>
+              <w:rPr>
+                <w:rFonts w:ascii="Consolas" w:eastAsia="Times New Roman" w:hAnsi="Consolas" w:cs="Segoe UI"/>
+                <w:color w:val="24292E"/>
+                <w:sz w:val="18"/>
+                <w:szCs w:val="18"/>
+              </w:rPr>
+            </w:pPr>
+          </w:p>
+        </w:tc>
+        <w:tc>
+          <w:tcPr>
+            <w:tcW w:w="0" w:type="auto"/>
+            <w:shd w:val="clear" w:color="auto" w:fill="FFFFFF"/>
+            <w:tcMar>
+              <w:top w:w="0" w:type="dxa"/>
+              <w:left w:w="150" w:type="dxa"/>
+              <w:bottom w:w="0" w:type="dxa"/>
+              <w:right w:w="150" w:type="dxa"/>
+            </w:tcMar>
+            <w:hideMark/>
+          </w:tcPr>
+          <w:p>
+            <w:pPr>
+              <w:spacing w:after="0" w:line="300" w:lineRule="atLeast"/>
+              <w:rPr>
+                <w:rFonts w:ascii="Consolas" w:eastAsia="Times New Roman" w:hAnsi="Consolas" w:cs="Segoe UI"/>
+                <w:color w:val="24292E"/>
+                <w:sz w:val="18"/>
+                <w:szCs w:val="18"/>
+              </w:rPr>
+            </w:pPr>
+          </w:p>
+          <w:p>
+            <w:pPr>
+              <w:spacing w:after="0" w:line="300" w:lineRule="atLeast"/>
+              <w:jc w:val="right"/>
+              <w:rPr>
+                <w:rFonts w:ascii="Times New Roman" w:eastAsia="Times New Roman" w:hAnsi="Times New Roman" w:cs="Times New Roman"/>
+                <w:sz w:val="20"/>
+                <w:szCs w:val="20"/>
+              </w:rPr>
+            </w:pPr>
+          </w:p>
+        </w:tc>
+      </w:tr>
+      <w:tr>
+        <w:tc>
+          <w:tcPr>
+            <w:tcW w:w="750" w:type="dxa"/>
+            <w:shd w:val="clear" w:color="auto" w:fill="FFFFFF"/>
+            <w:noWrap/>
+            <w:tcMar>
+              <w:top w:w="0" w:type="dxa"/>
+              <w:left w:w="150" w:type="dxa"/>
+              <w:bottom w:w="0" w:type="dxa"/>
+              <w:right w:w="150" w:type="dxa"/>
+            </w:tcMar>
+            <w:hideMark/>
+          </w:tcPr>
+          <w:p>
+            <w:pPr>
+              <w:spacing w:after="0" w:line="300" w:lineRule="atLeast"/>
+              <w:rPr>
+                <w:rFonts w:ascii="Times New Roman" w:eastAsia="Times New Roman" w:hAnsi="Times New Roman" w:cs="Times New Roman"/>
+                <w:sz w:val="20"/>
+                <w:szCs w:val="20"/>
+              </w:rPr>
+            </w:pPr>
+          </w:p>
+        </w:tc>
+        <w:tc>
+          <w:tcPr>
+            <w:tcW w:w="0" w:type="auto"/>
+            <w:shd w:val="clear" w:color="auto" w:fill="FFFFFF"/>
+            <w:tcMar>
+              <w:top w:w="0" w:type="dxa"/>
+              <w:left w:w="150" w:type="dxa"/>
+              <w:bottom w:w="0" w:type="dxa"/>
+              <w:right w:w="150" w:type="dxa"/>
+            </w:tcMar>
+            <w:hideMark/>
+          </w:tcPr>
+          <w:p>
+            <w:pPr>
+              <w:spacing w:after="0" w:line="300" w:lineRule="atLeast"/>
+              <w:rPr>
+                <w:rFonts w:ascii="Consolas" w:eastAsia="Times New Roman" w:hAnsi="Consolas" w:cs="Segoe UI"/>
+                <w:color w:val="24292E"/>
+                <w:sz w:val="18"/>
+                <w:szCs w:val="18"/>
+              </w:rPr>
+            </w:pPr>
+            <w:r>
+              <w:rPr>
+                <w:rFonts w:ascii="Consolas" w:eastAsia="Times New Roman" w:hAnsi="Consolas" w:cs="Segoe UI"/>
+                <w:color w:val="24292E"/>
+                <w:sz w:val="18"/>
+                <w:szCs w:val="18"/>
+              </w:rPr>
+              <w:t xml:space="preserve">         </w:t>
+            </w:r>
+            <w:proofErr w:type="spellStart"/>
+            <w:r>
+              <w:rPr>
+                <w:rFonts w:ascii="Consolas" w:eastAsia="Times New Roman" w:hAnsi="Consolas" w:cs="Segoe UI"/>
+                <w:color w:val="24292E"/>
+                <w:sz w:val="18"/>
+                <w:szCs w:val="18"/>
+              </w:rPr>
+              <w:t>System.out.println</w:t>
+            </w:r>
+            <w:proofErr w:type="spellEnd"/>
+            <w:r>
+              <w:rPr>
+                <w:rFonts w:ascii="Consolas" w:eastAsia="Times New Roman" w:hAnsi="Consolas" w:cs="Segoe UI"/>
+                <w:color w:val="24292E"/>
+                <w:sz w:val="18"/>
+                <w:szCs w:val="18"/>
+              </w:rPr>
+              <w:t>(0</w:t>
+            </w:r>
+            <w:proofErr w:type="gramStart"/>
+            <w:r>
+              <w:rPr>
+                <w:rFonts w:ascii="Consolas" w:eastAsia="Times New Roman" w:hAnsi="Consolas" w:cs="Segoe UI"/>
+                <w:color w:val="24292E"/>
+                <w:sz w:val="18"/>
+                <w:szCs w:val="18"/>
+              </w:rPr>
+              <w:t xml:space="preserve">);   </w:t>
+            </w:r>
+            <w:proofErr w:type="gramEnd"/>
+          </w:p>
+        </w:tc>
+      </w:tr>
+      <w:tr>
+        <w:tc>
+          <w:tcPr>
+            <w:tcW w:w="750" w:type="dxa"/>
+            <w:shd w:val="clear" w:color="auto" w:fill="FFFFFF"/>
+            <w:noWrap/>
+            <w:tcMar>
+              <w:top w:w="0" w:type="dxa"/>
+              <w:left w:w="150" w:type="dxa"/>
+              <w:bottom w:w="0" w:type="dxa"/>
+              <w:right w:w="150" w:type="dxa"/>
+            </w:tcMar>
+            <w:hideMark/>
+          </w:tcPr>
+          <w:p>
+            <w:pPr>
+              <w:spacing w:after="0" w:line="300" w:lineRule="atLeast"/>
+              <w:rPr>
+                <w:rFonts w:ascii="Consolas" w:eastAsia="Times New Roman" w:hAnsi="Consolas" w:cs="Segoe UI"/>
+                <w:color w:val="24292E"/>
+                <w:sz w:val="18"/>
+                <w:szCs w:val="18"/>
+              </w:rPr>
+            </w:pPr>
+          </w:p>
+        </w:tc>
+        <w:tc>
+          <w:tcPr>
+            <w:tcW w:w="0" w:type="auto"/>
+            <w:shd w:val="clear" w:color="auto" w:fill="FFFFFF"/>
+            <w:tcMar>
+              <w:top w:w="0" w:type="dxa"/>
+              <w:left w:w="150" w:type="dxa"/>
+              <w:bottom w:w="0" w:type="dxa"/>
+              <w:right w:w="150" w:type="dxa"/>
+            </w:tcMar>
+            <w:hideMark/>
+          </w:tcPr>
+          <w:p>
+            <w:pPr>
+              <w:spacing w:after="0" w:line="300" w:lineRule="atLeast"/>
+              <w:rPr>
+                <w:rFonts w:ascii="Consolas" w:eastAsia="Times New Roman" w:hAnsi="Consolas" w:cs="Segoe UI"/>
+                <w:color w:val="24292E"/>
+                <w:sz w:val="18"/>
+                <w:szCs w:val="18"/>
+              </w:rPr>
+            </w:pPr>
+          </w:p>
+          <w:p>
+            <w:pPr>
+              <w:spacing w:after="0" w:line="300" w:lineRule="atLeast"/>
+              <w:jc w:val="right"/>
+              <w:rPr>
+                <w:rFonts w:ascii="Times New Roman" w:eastAsia="Times New Roman" w:hAnsi="Times New Roman" w:cs="Times New Roman"/>
+                <w:sz w:val="20"/>
+                <w:szCs w:val="20"/>
+              </w:rPr>
+            </w:pPr>
+          </w:p>
+        </w:tc>
+      </w:tr>
+      <w:tr>
+        <w:tc>
+          <w:tcPr>
+            <w:tcW w:w="750" w:type="dxa"/>
+            <w:shd w:val="clear" w:color="auto" w:fill="FFFFFF"/>
+            <w:noWrap/>
+            <w:tcMar>
+              <w:top w:w="0" w:type="dxa"/>
+              <w:left w:w="150" w:type="dxa"/>
+              <w:bottom w:w="0" w:type="dxa"/>
+              <w:right w:w="150" w:type="dxa"/>
+            </w:tcMar>
+            <w:hideMark/>
+          </w:tcPr>
+          <w:p>
+            <w:pPr>
+              <w:spacing w:after="0" w:line="300" w:lineRule="atLeast"/>
+              <w:rPr>
+                <w:rFonts w:ascii="Times New Roman" w:eastAsia="Times New Roman" w:hAnsi="Times New Roman" w:cs="Times New Roman"/>
+                <w:sz w:val="20"/>
+                <w:szCs w:val="20"/>
+              </w:rPr>
+            </w:pPr>
+          </w:p>
+        </w:tc>
+        <w:tc>
+          <w:tcPr>
+            <w:tcW w:w="0" w:type="auto"/>
+            <w:shd w:val="clear" w:color="auto" w:fill="FFFFFF"/>
+            <w:tcMar>
+              <w:top w:w="0" w:type="dxa"/>
+              <w:left w:w="150" w:type="dxa"/>
+              <w:bottom w:w="0" w:type="dxa"/>
+              <w:right w:w="150" w:type="dxa"/>
+            </w:tcMar>
+            <w:hideMark/>
+          </w:tcPr>
+          <w:p>
+            <w:pPr>
+              <w:spacing w:after="0" w:line="300" w:lineRule="atLeast"/>
+              <w:rPr>
+                <w:rFonts w:ascii="Consolas" w:eastAsia="Times New Roman" w:hAnsi="Consolas" w:cs="Segoe UI"/>
+                <w:color w:val="24292E"/>
+                <w:sz w:val="18"/>
+                <w:szCs w:val="18"/>
+              </w:rPr>
+            </w:pPr>
+            <w:r>
+              <w:rPr>
+                <w:rFonts w:ascii="Consolas" w:eastAsia="Times New Roman" w:hAnsi="Consolas" w:cs="Segoe UI"/>
+                <w:color w:val="24292E"/>
+                <w:sz w:val="18"/>
+                <w:szCs w:val="18"/>
+              </w:rPr>
+              <w:t xml:space="preserve">        }</w:t>
+            </w:r>
+          </w:p>
+        </w:tc>
+      </w:tr>
+      <w:tr>
+        <w:tc>
+          <w:tcPr>
+            <w:tcW w:w="750" w:type="dxa"/>
+            <w:shd w:val="clear" w:color="auto" w:fill="FFFFFF"/>
+            <w:noWrap/>
+            <w:tcMar>
+              <w:top w:w="0" w:type="dxa"/>
+              <w:left w:w="150" w:type="dxa"/>
+              <w:bottom w:w="0" w:type="dxa"/>
+              <w:right w:w="150" w:type="dxa"/>
+            </w:tcMar>
+            <w:hideMark/>
+          </w:tcPr>
+          <w:p>
+            <w:pPr>
+              <w:spacing w:after="0" w:line="300" w:lineRule="atLeast"/>
+              <w:rPr>
+                <w:rFonts w:ascii="Consolas" w:eastAsia="Times New Roman" w:hAnsi="Consolas" w:cs="Segoe UI"/>
+                <w:color w:val="24292E"/>
+                <w:sz w:val="18"/>
+                <w:szCs w:val="18"/>
+              </w:rPr>
+            </w:pPr>
+          </w:p>
+        </w:tc>
+        <w:tc>
+          <w:tcPr>
+            <w:tcW w:w="0" w:type="auto"/>
+            <w:shd w:val="clear" w:color="auto" w:fill="FFFFFF"/>
+            <w:tcMar>
+              <w:top w:w="0" w:type="dxa"/>
+              <w:left w:w="150" w:type="dxa"/>
+              <w:bottom w:w="0" w:type="dxa"/>
+              <w:right w:w="150" w:type="dxa"/>
+            </w:tcMar>
+            <w:hideMark/>
+          </w:tcPr>
+          <w:p>
+            <w:pPr>
+              <w:spacing w:after="0" w:line="300" w:lineRule="atLeast"/>
+              <w:rPr>
+                <w:rFonts w:ascii="Consolas" w:eastAsia="Times New Roman" w:hAnsi="Consolas" w:cs="Segoe UI"/>
+                <w:color w:val="24292E"/>
+                <w:sz w:val="18"/>
+                <w:szCs w:val="18"/>
+              </w:rPr>
+            </w:pPr>
+          </w:p>
+          <w:p>
+            <w:pPr>
+              <w:spacing w:after="0" w:line="300" w:lineRule="atLeast"/>
+              <w:jc w:val="right"/>
+              <w:rPr>
+                <w:rFonts w:ascii="Times New Roman" w:eastAsia="Times New Roman" w:hAnsi="Times New Roman" w:cs="Times New Roman"/>
+                <w:sz w:val="20"/>
+                <w:szCs w:val="20"/>
+              </w:rPr>
+            </w:pPr>
+          </w:p>
+        </w:tc>
+      </w:tr>
+      <w:tr>
+        <w:tc>
+          <w:tcPr>
+            <w:tcW w:w="750" w:type="dxa"/>
+            <w:shd w:val="clear" w:color="auto" w:fill="FFFFFF"/>
+            <w:noWrap/>
+            <w:tcMar>
+              <w:top w:w="0" w:type="dxa"/>
+              <w:left w:w="150" w:type="dxa"/>
+              <w:bottom w:w="0" w:type="dxa"/>
+              <w:right w:w="150" w:type="dxa"/>
+            </w:tcMar>
+            <w:hideMark/>
+          </w:tcPr>
+          <w:p>
+            <w:pPr>
+              <w:spacing w:after="0" w:line="300" w:lineRule="atLeast"/>
+              <w:rPr>
+                <w:rFonts w:ascii="Times New Roman" w:eastAsia="Times New Roman" w:hAnsi="Times New Roman" w:cs="Times New Roman"/>
+                <w:sz w:val="20"/>
+                <w:szCs w:val="20"/>
+              </w:rPr>
+            </w:pPr>
+          </w:p>
+        </w:tc>
+        <w:tc>
+          <w:tcPr>
+            <w:tcW w:w="0" w:type="auto"/>
+            <w:shd w:val="clear" w:color="auto" w:fill="FFFFFF"/>
+            <w:tcMar>
+              <w:top w:w="0" w:type="dxa"/>
+              <w:left w:w="150" w:type="dxa"/>
+              <w:bottom w:w="0" w:type="dxa"/>
+              <w:right w:w="150" w:type="dxa"/>
+            </w:tcMar>
+            <w:hideMark/>
+          </w:tcPr>
+          <w:p>
+            <w:pPr>
+              <w:spacing w:after="0" w:line="300" w:lineRule="atLeast"/>
+              <w:rPr>
+                <w:rFonts w:ascii="Consolas" w:eastAsia="Times New Roman" w:hAnsi="Consolas" w:cs="Segoe UI"/>
+                <w:color w:val="24292E"/>
+                <w:sz w:val="18"/>
+                <w:szCs w:val="18"/>
+              </w:rPr>
+            </w:pPr>
+            <w:r>
+              <w:rPr>
+                <w:rFonts w:ascii="Consolas" w:eastAsia="Times New Roman" w:hAnsi="Consolas" w:cs="Segoe UI"/>
+                <w:color w:val="24292E"/>
+                <w:sz w:val="18"/>
+                <w:szCs w:val="18"/>
+              </w:rPr>
+              <w:t xml:space="preserve">        </w:t>
+            </w:r>
+          </w:p>
+        </w:tc>
+      </w:tr>
+      <w:tr>
+        <w:tc>
+          <w:tcPr>
+            <w:tcW w:w="750" w:type="dxa"/>
+            <w:shd w:val="clear" w:color="auto" w:fill="FFFFFF"/>
+            <w:noWrap/>
+            <w:tcMar>
+              <w:top w:w="0" w:type="dxa"/>
+              <w:left w:w="150" w:type="dxa"/>
+              <w:bottom w:w="0" w:type="dxa"/>
+              <w:right w:w="150" w:type="dxa"/>
+            </w:tcMar>
+            <w:hideMark/>
+          </w:tcPr>
+          <w:p>
+            <w:pPr>
+              <w:spacing w:after="0" w:line="300" w:lineRule="atLeast"/>
+              <w:rPr>
+                <w:rFonts w:ascii="Consolas" w:eastAsia="Times New Roman" w:hAnsi="Consolas" w:cs="Segoe UI"/>
+                <w:color w:val="24292E"/>
+                <w:sz w:val="18"/>
+                <w:szCs w:val="18"/>
+              </w:rPr>
+            </w:pPr>
+          </w:p>
+        </w:tc>
+        <w:tc>
+          <w:tcPr>
+            <w:tcW w:w="0" w:type="auto"/>
+            <w:shd w:val="clear" w:color="auto" w:fill="FFFFFF"/>
+            <w:tcMar>
+              <w:top w:w="0" w:type="dxa"/>
+              <w:left w:w="150" w:type="dxa"/>
+              <w:bottom w:w="0" w:type="dxa"/>
+              <w:right w:w="150" w:type="dxa"/>
+            </w:tcMar>
+            <w:hideMark/>
+          </w:tcPr>
+          <w:p>
+            <w:pPr>
+              <w:spacing w:after="0" w:line="300" w:lineRule="atLeast"/>
+              <w:rPr>
+                <w:rFonts w:ascii="Consolas" w:eastAsia="Times New Roman" w:hAnsi="Consolas" w:cs="Segoe UI"/>
+                <w:color w:val="24292E"/>
+                <w:sz w:val="18"/>
+                <w:szCs w:val="18"/>
+              </w:rPr>
+            </w:pPr>
+          </w:p>
+          <w:p>
+            <w:pPr>
+              <w:spacing w:after="0" w:line="300" w:lineRule="atLeast"/>
+              <w:jc w:val="right"/>
+              <w:rPr>
+                <w:rFonts w:ascii="Times New Roman" w:eastAsia="Times New Roman" w:hAnsi="Times New Roman" w:cs="Times New Roman"/>
+                <w:sz w:val="20"/>
+                <w:szCs w:val="20"/>
+              </w:rPr>
+            </w:pPr>
+          </w:p>
+        </w:tc>
+      </w:tr>
+      <w:tr>
+        <w:tc>
+          <w:tcPr>
+            <w:tcW w:w="750" w:type="dxa"/>
+            <w:shd w:val="clear" w:color="auto" w:fill="FFFFFF"/>
+            <w:noWrap/>
+            <w:tcMar>
+              <w:top w:w="0" w:type="dxa"/>
+              <w:left w:w="150" w:type="dxa"/>
+              <w:bottom w:w="0" w:type="dxa"/>
+              <w:right w:w="150" w:type="dxa"/>
+            </w:tcMar>
+            <w:hideMark/>
+          </w:tcPr>
+          <w:p>
+            <w:pPr>
+              <w:spacing w:after="0" w:line="300" w:lineRule="atLeast"/>
+              <w:rPr>
+                <w:rFonts w:ascii="Times New Roman" w:eastAsia="Times New Roman" w:hAnsi="Times New Roman" w:cs="Times New Roman"/>
+                <w:sz w:val="20"/>
+                <w:szCs w:val="20"/>
+              </w:rPr>
+            </w:pPr>
+          </w:p>
+        </w:tc>
+        <w:tc>
+          <w:tcPr>
+            <w:tcW w:w="0" w:type="auto"/>
+            <w:shd w:val="clear" w:color="auto" w:fill="FFFFFF"/>
+            <w:tcMar>
+              <w:top w:w="0" w:type="dxa"/>
+              <w:left w:w="150" w:type="dxa"/>
+              <w:bottom w:w="0" w:type="dxa"/>
+              <w:right w:w="150" w:type="dxa"/>
+            </w:tcMar>
+            <w:hideMark/>
+          </w:tcPr>
+          <w:p>
+            <w:pPr>
+              <w:spacing w:after="0" w:line="300" w:lineRule="atLeast"/>
+              <w:rPr>
+                <w:rFonts w:ascii="Consolas" w:eastAsia="Times New Roman" w:hAnsi="Consolas" w:cs="Segoe UI"/>
+                <w:color w:val="24292E"/>
+                <w:sz w:val="18"/>
+                <w:szCs w:val="18"/>
+              </w:rPr>
+            </w:pPr>
+            <w:r>
+              <w:rPr>
+                <w:rFonts w:ascii="Consolas" w:eastAsia="Times New Roman" w:hAnsi="Consolas" w:cs="Segoe UI"/>
+                <w:color w:val="24292E"/>
+                <w:sz w:val="18"/>
+                <w:szCs w:val="18"/>
+              </w:rPr>
+              <w:t xml:space="preserve">    }</w:t>
+            </w:r>
+          </w:p>
+        </w:tc>
+      </w:tr>
+      <w:tr>
+        <w:tc>
+          <w:tcPr>
+            <w:tcW w:w="750" w:type="dxa"/>
+            <w:shd w:val="clear" w:color="auto" w:fill="FFFFFF"/>
+            <w:noWrap/>
+            <w:tcMar>
+              <w:top w:w="0" w:type="dxa"/>
+              <w:left w:w="150" w:type="dxa"/>
+              <w:bottom w:w="0" w:type="dxa"/>
+              <w:right w:w="150" w:type="dxa"/>
+            </w:tcMar>
+            <w:hideMark/>
+          </w:tcPr>
+          <w:p>
+            <w:pPr>
+              <w:spacing w:after="0" w:line="300" w:lineRule="atLeast"/>
+              <w:rPr>
+                <w:rFonts w:ascii="Consolas" w:eastAsia="Times New Roman" w:hAnsi="Consolas" w:cs="Segoe UI"/>
+                <w:color w:val="24292E"/>
+                <w:sz w:val="18"/>
+                <w:szCs w:val="18"/>
+              </w:rPr>
+            </w:pPr>
+          </w:p>
+        </w:tc>
+        <w:tc>
+          <w:tcPr>
+            <w:tcW w:w="0" w:type="auto"/>
+            <w:shd w:val="clear" w:color="auto" w:fill="FFFFFF"/>
+            <w:tcMar>
+              <w:top w:w="0" w:type="dxa"/>
+              <w:left w:w="150" w:type="dxa"/>
+              <w:bottom w:w="0" w:type="dxa"/>
+              <w:right w:w="150" w:type="dxa"/>
+            </w:tcMar>
+            <w:hideMark/>
+          </w:tcPr>
+          <w:p>
+            <w:pPr>
+              <w:spacing w:after="0" w:line="300" w:lineRule="atLeast"/>
+              <w:rPr>
+                <w:rFonts w:ascii="Consolas" w:eastAsia="Times New Roman" w:hAnsi="Consolas" w:cs="Segoe UI"/>
+                <w:color w:val="24292E"/>
+                <w:sz w:val="18"/>
+                <w:szCs w:val="18"/>
+              </w:rPr>
+            </w:pPr>
+          </w:p>
+          <w:p>
+            <w:pPr>
+              <w:spacing w:after="0" w:line="300" w:lineRule="atLeast"/>
+              <w:jc w:val="right"/>
+              <w:rPr>
+                <w:rFonts w:ascii="Times New Roman" w:eastAsia="Times New Roman" w:hAnsi="Times New Roman" w:cs="Times New Roman"/>
+                <w:sz w:val="20"/>
+                <w:szCs w:val="20"/>
+              </w:rPr>
+            </w:pPr>
+          </w:p>
+        </w:tc>
+      </w:tr>
+      <w:tr>
+        <w:tc>
+          <w:tcPr>
+            <w:tcW w:w="750" w:type="dxa"/>
+            <w:shd w:val="clear" w:color="auto" w:fill="FFFFFF"/>
+            <w:noWrap/>
+            <w:tcMar>
+              <w:top w:w="0" w:type="dxa"/>
+              <w:left w:w="150" w:type="dxa"/>
+              <w:bottom w:w="0" w:type="dxa"/>
+              <w:right w:w="150" w:type="dxa"/>
+            </w:tcMar>
+            <w:hideMark/>
+          </w:tcPr>
+          <w:p>
+            <w:pPr>
+              <w:spacing w:after="0" w:line="300" w:lineRule="atLeast"/>
+              <w:rPr>
+                <w:rFonts w:ascii="Times New Roman" w:eastAsia="Times New Roman" w:hAnsi="Times New Roman" w:cs="Times New Roman"/>
+                <w:sz w:val="20"/>
+                <w:szCs w:val="20"/>
+              </w:rPr>
+            </w:pPr>
+          </w:p>
+        </w:tc>
+        <w:tc>
+          <w:tcPr>
+            <w:tcW w:w="0" w:type="auto"/>
+            <w:shd w:val="clear" w:color="auto" w:fill="FFFFFF"/>
+            <w:tcMar>
+              <w:top w:w="0" w:type="dxa"/>
+              <w:left w:w="150" w:type="dxa"/>
+              <w:bottom w:w="0" w:type="dxa"/>
+              <w:right w:w="150" w:type="dxa"/>
+            </w:tcMar>
+            <w:hideMark/>
+          </w:tcPr>
+          <w:p>
+            <w:pPr>
+              <w:spacing w:after="0" w:line="300" w:lineRule="atLeast"/>
+              <w:rPr>
+                <w:rFonts w:ascii="Consolas" w:eastAsia="Times New Roman" w:hAnsi="Consolas" w:cs="Segoe UI"/>
+                <w:color w:val="24292E"/>
+                <w:sz w:val="18"/>
+                <w:szCs w:val="18"/>
+              </w:rPr>
+            </w:pPr>
+            <w:r>
+              <w:rPr>
+                <w:rFonts w:ascii="Consolas" w:eastAsia="Times New Roman" w:hAnsi="Consolas" w:cs="Segoe UI"/>
+                <w:color w:val="24292E"/>
+                <w:sz w:val="18"/>
+                <w:szCs w:val="18"/>
+              </w:rPr>
+              <w:t>}</w:t>
+            </w:r>
+          </w:p>
+        </w:tc>
+      </w:tr>
+    </w:tbl>
+    <w:p>
+      <w:pPr>
+        <w:rPr>
+          <w:rFonts w:ascii="Arial Black" w:hAnsi="Arial Black"/>
+          <w:sz w:val="24"/>
+          <w:szCs w:val="24"/>
+        </w:rPr>
+      </w:pPr>
     </w:p>
     <w:p>
       <w:pPr>

</xml_diff>